<commit_message>
add repository to report
</commit_message>
<xml_diff>
--- a/lab1/lab1.docx
+++ b/lab1/lab1.docx
@@ -91,8 +91,6 @@
         </w:rPr>
         <w:t xml:space="preserve">Я </w:t>
       </w:r>
-      <w:bookmarkStart w:id="0" w:name="_GoBack"/>
-      <w:bookmarkEnd w:id="0"/>
       <w:r>
         <w:rPr>
           <w:b/>
@@ -226,14 +224,12 @@
         </w:rPr>
         <w:t xml:space="preserve"> </w:t>
       </w:r>
-      <w:proofErr w:type="spellStart"/>
       <w:r>
         <w:rPr>
           <w:sz w:val="28"/>
         </w:rPr>
         <w:t>Python</w:t>
       </w:r>
-      <w:proofErr w:type="spellEnd"/>
       <w:r>
         <w:rPr>
           <w:spacing w:val="-4"/>
@@ -321,7 +317,6 @@
         <w:jc w:val="center"/>
         <w:rPr>
           <w:b/>
-          <w:spacing w:val="-67"/>
           <w:sz w:val="28"/>
         </w:rPr>
       </w:pPr>
@@ -331,6 +326,46 @@
           <w:sz w:val="28"/>
         </w:rPr>
         <w:t>Хід роботи</w:t>
+      </w:r>
+    </w:p>
+    <w:p>
+      <w:pPr>
+        <w:pStyle w:val="TableParagraph"/>
+        <w:spacing w:line="322" w:lineRule="exact"/>
+        <w:ind w:left="440"/>
+        <w:rPr>
+          <w:b/>
+          <w:sz w:val="28"/>
+        </w:rPr>
+      </w:pPr>
+      <w:r>
+        <w:rPr>
+          <w:b/>
+          <w:sz w:val="28"/>
+          <w:lang w:val="en-US"/>
+        </w:rPr>
+        <w:t>GitHub</w:t>
+      </w:r>
+      <w:r>
+        <w:rPr>
+          <w:b/>
+          <w:sz w:val="28"/>
+          <w:lang w:val="ru-RU"/>
+        </w:rPr>
+        <w:t xml:space="preserve"> </w:t>
+      </w:r>
+      <w:r>
+        <w:rPr>
+          <w:b/>
+          <w:sz w:val="28"/>
+        </w:rPr>
+        <w:t xml:space="preserve">репозиторій: </w:t>
+      </w:r>
+      <w:r>
+        <w:rPr>
+          <w:sz w:val="28"/>
+        </w:rPr>
+        <w:t>https://github.com/AlexanderHorielko/SAI_Horielko_PI-59</w:t>
       </w:r>
     </w:p>
     <w:p>
@@ -373,61 +408,8 @@
         </w:rPr>
         <w:t>5</w:t>
       </w:r>
-    </w:p>
-    <w:p>
-      <w:pPr>
-        <w:pStyle w:val="TableParagraph"/>
-        <w:spacing w:before="2"/>
-        <w:ind w:left="440"/>
-        <w:rPr>
-          <w:sz w:val="24"/>
-        </w:rPr>
-      </w:pPr>
-      <w:proofErr w:type="spellStart"/>
-      <w:r>
-        <w:rPr>
-          <w:sz w:val="24"/>
-        </w:rPr>
-        <w:t>GitHub</w:t>
-      </w:r>
-      <w:proofErr w:type="spellEnd"/>
-      <w:r>
-        <w:rPr>
-          <w:spacing w:val="-5"/>
-          <w:sz w:val="24"/>
-        </w:rPr>
-        <w:t xml:space="preserve"> </w:t>
-      </w:r>
-      <w:proofErr w:type="spellStart"/>
-      <w:r>
-        <w:rPr>
-          <w:sz w:val="24"/>
-        </w:rPr>
-        <w:t>репозиторій</w:t>
-      </w:r>
-      <w:proofErr w:type="spellEnd"/>
-      <w:r>
-        <w:rPr>
-          <w:sz w:val="24"/>
-        </w:rPr>
-        <w:t>:</w:t>
-      </w:r>
-      <w:r>
-        <w:rPr>
-          <w:spacing w:val="-3"/>
-          <w:sz w:val="24"/>
-        </w:rPr>
-        <w:t xml:space="preserve"> </w:t>
-      </w:r>
-    </w:p>
-    <w:p>
-      <w:pPr>
-        <w:pStyle w:val="TableParagraph"/>
-        <w:spacing w:before="1"/>
-        <w:rPr>
-          <w:sz w:val="28"/>
-        </w:rPr>
-      </w:pPr>
+      <w:bookmarkStart w:id="0" w:name="_GoBack"/>
+      <w:bookmarkEnd w:id="0"/>
     </w:p>
     <w:p>
       <w:pPr>
@@ -542,14 +524,12 @@
         </w:rPr>
         <w:t xml:space="preserve"> </w:t>
       </w:r>
-      <w:proofErr w:type="spellStart"/>
       <w:r>
         <w:rPr>
           <w:sz w:val="28"/>
         </w:rPr>
         <w:t>Бінарізація</w:t>
       </w:r>
-      <w:proofErr w:type="spellEnd"/>
     </w:p>
     <w:p>
       <w:pPr>
@@ -783,14 +763,12 @@
         </w:rPr>
         <w:t xml:space="preserve"> </w:t>
       </w:r>
-      <w:proofErr w:type="spellStart"/>
       <w:r>
         <w:rPr>
           <w:sz w:val="28"/>
         </w:rPr>
         <w:t>Масштабування</w:t>
       </w:r>
-      <w:proofErr w:type="spellEnd"/>
     </w:p>
     <w:p>
       <w:pPr>
@@ -886,14 +864,12 @@
         </w:rPr>
         <w:t xml:space="preserve"> </w:t>
       </w:r>
-      <w:proofErr w:type="spellStart"/>
       <w:r>
         <w:rPr>
           <w:sz w:val="28"/>
         </w:rPr>
         <w:t>Нормалізація</w:t>
       </w:r>
-      <w:proofErr w:type="spellEnd"/>
     </w:p>
     <w:p>
       <w:pPr>
@@ -908,65 +884,8 @@
           <w:rFonts w:ascii="Times New Roman" w:hAnsi="Times New Roman" w:cs="Times New Roman"/>
           <w:sz w:val="28"/>
         </w:rPr>
-        <w:t xml:space="preserve">L1-нормалізація </w:t>
-      </w:r>
-      <w:proofErr w:type="spellStart"/>
-      <w:r>
-        <w:rPr>
-          <w:rFonts w:ascii="Times New Roman" w:hAnsi="Times New Roman" w:cs="Times New Roman"/>
-          <w:sz w:val="28"/>
-        </w:rPr>
-        <w:t>використовує</w:t>
-      </w:r>
-      <w:proofErr w:type="spellEnd"/>
-      <w:r>
-        <w:rPr>
-          <w:rFonts w:ascii="Times New Roman" w:hAnsi="Times New Roman" w:cs="Times New Roman"/>
-          <w:sz w:val="28"/>
-        </w:rPr>
-        <w:t xml:space="preserve"> метод </w:t>
-      </w:r>
-      <w:proofErr w:type="spellStart"/>
-      <w:r>
-        <w:rPr>
-          <w:rFonts w:ascii="Times New Roman" w:hAnsi="Times New Roman" w:cs="Times New Roman"/>
-          <w:sz w:val="28"/>
-        </w:rPr>
-        <w:t>найменших</w:t>
-      </w:r>
-      <w:proofErr w:type="spellEnd"/>
-      <w:r>
-        <w:rPr>
-          <w:rFonts w:ascii="Times New Roman" w:hAnsi="Times New Roman" w:cs="Times New Roman"/>
-          <w:sz w:val="28"/>
-        </w:rPr>
-        <w:t xml:space="preserve"> </w:t>
-      </w:r>
-      <w:proofErr w:type="spellStart"/>
-      <w:r>
-        <w:rPr>
-          <w:rFonts w:ascii="Times New Roman" w:hAnsi="Times New Roman" w:cs="Times New Roman"/>
-          <w:sz w:val="28"/>
-        </w:rPr>
-        <w:t>абсолютних</w:t>
-      </w:r>
-      <w:proofErr w:type="spellEnd"/>
-      <w:r>
-        <w:rPr>
-          <w:rFonts w:ascii="Times New Roman" w:hAnsi="Times New Roman" w:cs="Times New Roman"/>
-          <w:sz w:val="28"/>
-        </w:rPr>
-        <w:t xml:space="preserve"> </w:t>
-      </w:r>
-      <w:proofErr w:type="spellStart"/>
-      <w:r>
-        <w:rPr>
-          <w:rFonts w:ascii="Times New Roman" w:hAnsi="Times New Roman" w:cs="Times New Roman"/>
-          <w:sz w:val="28"/>
-        </w:rPr>
-        <w:t>відхилень</w:t>
-      </w:r>
-      <w:proofErr w:type="spellEnd"/>
+        <w:t>L1-нормалізація використовує метод найменших абсолютних відхилень</w:t>
+      </w:r>
       <w:r>
         <w:rPr>
           <w:rFonts w:ascii="Times New Roman" w:hAnsi="Times New Roman" w:cs="Times New Roman"/>
@@ -980,159 +899,7 @@
           <w:rFonts w:ascii="Times New Roman" w:hAnsi="Times New Roman" w:cs="Times New Roman"/>
           <w:sz w:val="28"/>
         </w:rPr>
-        <w:t>(</w:t>
-      </w:r>
-      <w:proofErr w:type="spellStart"/>
-      <w:r>
-        <w:rPr>
-          <w:rFonts w:ascii="Times New Roman" w:hAnsi="Times New Roman" w:cs="Times New Roman"/>
-          <w:sz w:val="28"/>
-        </w:rPr>
-        <w:t>Least</w:t>
-      </w:r>
-      <w:proofErr w:type="spellEnd"/>
-      <w:r>
-        <w:rPr>
-          <w:rFonts w:ascii="Times New Roman" w:hAnsi="Times New Roman" w:cs="Times New Roman"/>
-          <w:sz w:val="28"/>
-        </w:rPr>
-        <w:t xml:space="preserve"> </w:t>
-      </w:r>
-      <w:proofErr w:type="spellStart"/>
-      <w:r>
-        <w:rPr>
-          <w:rFonts w:ascii="Times New Roman" w:hAnsi="Times New Roman" w:cs="Times New Roman"/>
-          <w:sz w:val="28"/>
-        </w:rPr>
-        <w:t>Absolute</w:t>
-      </w:r>
-      <w:proofErr w:type="spellEnd"/>
-      <w:r>
-        <w:rPr>
-          <w:rFonts w:ascii="Times New Roman" w:hAnsi="Times New Roman" w:cs="Times New Roman"/>
-          <w:sz w:val="28"/>
-        </w:rPr>
-        <w:t xml:space="preserve"> </w:t>
-      </w:r>
-      <w:proofErr w:type="spellStart"/>
-      <w:r>
-        <w:rPr>
-          <w:rFonts w:ascii="Times New Roman" w:hAnsi="Times New Roman" w:cs="Times New Roman"/>
-          <w:sz w:val="28"/>
-        </w:rPr>
-        <w:t>Deviations</w:t>
-      </w:r>
-      <w:proofErr w:type="spellEnd"/>
-      <w:r>
-        <w:rPr>
-          <w:rFonts w:ascii="Times New Roman" w:hAnsi="Times New Roman" w:cs="Times New Roman"/>
-          <w:sz w:val="28"/>
-        </w:rPr>
-        <w:t xml:space="preserve">), </w:t>
-      </w:r>
-      <w:proofErr w:type="spellStart"/>
-      <w:r>
-        <w:rPr>
-          <w:rFonts w:ascii="Times New Roman" w:hAnsi="Times New Roman" w:cs="Times New Roman"/>
-          <w:sz w:val="28"/>
-        </w:rPr>
-        <w:t>що</w:t>
-      </w:r>
-      <w:proofErr w:type="spellEnd"/>
-      <w:r>
-        <w:rPr>
-          <w:rFonts w:ascii="Times New Roman" w:hAnsi="Times New Roman" w:cs="Times New Roman"/>
-          <w:sz w:val="28"/>
-        </w:rPr>
-        <w:t xml:space="preserve"> </w:t>
-      </w:r>
-      <w:proofErr w:type="spellStart"/>
-      <w:r>
-        <w:rPr>
-          <w:rFonts w:ascii="Times New Roman" w:hAnsi="Times New Roman" w:cs="Times New Roman"/>
-          <w:sz w:val="28"/>
-        </w:rPr>
-        <w:t>забезпечує</w:t>
-      </w:r>
-      <w:proofErr w:type="spellEnd"/>
-      <w:r>
-        <w:rPr>
-          <w:rFonts w:ascii="Times New Roman" w:hAnsi="Times New Roman" w:cs="Times New Roman"/>
-          <w:sz w:val="28"/>
-        </w:rPr>
-        <w:t xml:space="preserve"> </w:t>
-      </w:r>
-      <w:proofErr w:type="spellStart"/>
-      <w:r>
-        <w:rPr>
-          <w:rFonts w:ascii="Times New Roman" w:hAnsi="Times New Roman" w:cs="Times New Roman"/>
-          <w:sz w:val="28"/>
-        </w:rPr>
-        <w:t>рівність</w:t>
-      </w:r>
-      <w:proofErr w:type="spellEnd"/>
-      <w:r>
-        <w:rPr>
-          <w:rFonts w:ascii="Times New Roman" w:hAnsi="Times New Roman" w:cs="Times New Roman"/>
-          <w:sz w:val="28"/>
-        </w:rPr>
-        <w:t xml:space="preserve"> 1 </w:t>
-      </w:r>
-      <w:proofErr w:type="spellStart"/>
-      <w:r>
-        <w:rPr>
-          <w:rFonts w:ascii="Times New Roman" w:hAnsi="Times New Roman" w:cs="Times New Roman"/>
-          <w:sz w:val="28"/>
-        </w:rPr>
-        <w:t>суми</w:t>
-      </w:r>
-      <w:proofErr w:type="spellEnd"/>
-      <w:r>
-        <w:rPr>
-          <w:rFonts w:ascii="Times New Roman" w:hAnsi="Times New Roman" w:cs="Times New Roman"/>
-          <w:sz w:val="28"/>
-        </w:rPr>
-        <w:t xml:space="preserve"> </w:t>
-      </w:r>
-      <w:proofErr w:type="spellStart"/>
-      <w:r>
-        <w:rPr>
-          <w:rFonts w:ascii="Times New Roman" w:hAnsi="Times New Roman" w:cs="Times New Roman"/>
-          <w:sz w:val="28"/>
-        </w:rPr>
-        <w:t>абсолютних</w:t>
-      </w:r>
-      <w:proofErr w:type="spellEnd"/>
-      <w:r>
-        <w:rPr>
-          <w:rFonts w:ascii="Times New Roman" w:hAnsi="Times New Roman" w:cs="Times New Roman"/>
-          <w:sz w:val="28"/>
-        </w:rPr>
-        <w:t xml:space="preserve"> </w:t>
-      </w:r>
-      <w:proofErr w:type="spellStart"/>
-      <w:r>
-        <w:rPr>
-          <w:rFonts w:ascii="Times New Roman" w:hAnsi="Times New Roman" w:cs="Times New Roman"/>
-          <w:sz w:val="28"/>
-        </w:rPr>
-        <w:t>значень</w:t>
-      </w:r>
-      <w:proofErr w:type="spellEnd"/>
-      <w:r>
-        <w:rPr>
-          <w:rFonts w:ascii="Times New Roman" w:hAnsi="Times New Roman" w:cs="Times New Roman"/>
-          <w:sz w:val="28"/>
-        </w:rPr>
-        <w:t xml:space="preserve"> </w:t>
-      </w:r>
-      <w:proofErr w:type="gramStart"/>
-      <w:r>
-        <w:rPr>
-          <w:rFonts w:ascii="Times New Roman" w:hAnsi="Times New Roman" w:cs="Times New Roman"/>
-          <w:sz w:val="28"/>
-        </w:rPr>
-        <w:t>в</w:t>
+        <w:t>(Least Absolute Deviations), що забезпечує рівність 1 суми абсолютних значень в</w:t>
       </w:r>
       <w:r>
         <w:rPr>
@@ -1147,73 +914,8 @@
           <w:rFonts w:ascii="Times New Roman" w:hAnsi="Times New Roman" w:cs="Times New Roman"/>
           <w:sz w:val="28"/>
         </w:rPr>
-        <w:t>кожному ряду</w:t>
-      </w:r>
-      <w:proofErr w:type="gramEnd"/>
-      <w:r>
-        <w:rPr>
-          <w:rFonts w:ascii="Times New Roman" w:hAnsi="Times New Roman" w:cs="Times New Roman"/>
-          <w:sz w:val="28"/>
-        </w:rPr>
-        <w:t xml:space="preserve">. L2-нормалізація </w:t>
-      </w:r>
-      <w:proofErr w:type="spellStart"/>
-      <w:r>
-        <w:rPr>
-          <w:rFonts w:ascii="Times New Roman" w:hAnsi="Times New Roman" w:cs="Times New Roman"/>
-          <w:sz w:val="28"/>
-        </w:rPr>
-        <w:t>використовує</w:t>
-      </w:r>
-      <w:proofErr w:type="spellEnd"/>
-      <w:r>
-        <w:rPr>
-          <w:rFonts w:ascii="Times New Roman" w:hAnsi="Times New Roman" w:cs="Times New Roman"/>
-          <w:sz w:val="28"/>
-        </w:rPr>
-        <w:t xml:space="preserve"> метод </w:t>
-      </w:r>
-      <w:proofErr w:type="spellStart"/>
-      <w:r>
-        <w:rPr>
-          <w:rFonts w:ascii="Times New Roman" w:hAnsi="Times New Roman" w:cs="Times New Roman"/>
-          <w:sz w:val="28"/>
-        </w:rPr>
-        <w:t>найменших</w:t>
-      </w:r>
-      <w:proofErr w:type="spellEnd"/>
-      <w:r>
-        <w:rPr>
-          <w:rFonts w:ascii="Times New Roman" w:hAnsi="Times New Roman" w:cs="Times New Roman"/>
-          <w:sz w:val="28"/>
-        </w:rPr>
-        <w:t xml:space="preserve"> </w:t>
-      </w:r>
-      <w:proofErr w:type="spellStart"/>
-      <w:r>
-        <w:rPr>
-          <w:rFonts w:ascii="Times New Roman" w:hAnsi="Times New Roman" w:cs="Times New Roman"/>
-          <w:sz w:val="28"/>
-        </w:rPr>
-        <w:t>квадратів</w:t>
-      </w:r>
-      <w:proofErr w:type="spellEnd"/>
-      <w:r>
-        <w:rPr>
-          <w:rFonts w:ascii="Times New Roman" w:hAnsi="Times New Roman" w:cs="Times New Roman"/>
-          <w:sz w:val="28"/>
-        </w:rPr>
-        <w:t xml:space="preserve">, </w:t>
-      </w:r>
-      <w:proofErr w:type="spellStart"/>
-      <w:r>
-        <w:rPr>
-          <w:rFonts w:ascii="Times New Roman" w:hAnsi="Times New Roman" w:cs="Times New Roman"/>
-          <w:sz w:val="28"/>
-        </w:rPr>
-        <w:t>що</w:t>
-      </w:r>
-      <w:proofErr w:type="spellEnd"/>
+        <w:t>кожному ряду. L2-нормалізація використовує метод найменших квадратів, що</w:t>
+      </w:r>
       <w:r>
         <w:rPr>
           <w:rFonts w:ascii="Times New Roman" w:hAnsi="Times New Roman" w:cs="Times New Roman"/>
@@ -1222,133 +924,12 @@
         </w:rPr>
         <w:t xml:space="preserve"> </w:t>
       </w:r>
-      <w:proofErr w:type="spellStart"/>
       <w:r>
         <w:rPr>
           <w:rFonts w:ascii="Times New Roman" w:hAnsi="Times New Roman" w:cs="Times New Roman"/>
           <w:sz w:val="28"/>
         </w:rPr>
-        <w:t>забезпечує</w:t>
-      </w:r>
-      <w:proofErr w:type="spellEnd"/>
-      <w:r>
-        <w:rPr>
-          <w:rFonts w:ascii="Times New Roman" w:hAnsi="Times New Roman" w:cs="Times New Roman"/>
-          <w:sz w:val="28"/>
-        </w:rPr>
-        <w:t xml:space="preserve"> </w:t>
-      </w:r>
-      <w:proofErr w:type="spellStart"/>
-      <w:r>
-        <w:rPr>
-          <w:rFonts w:ascii="Times New Roman" w:hAnsi="Times New Roman" w:cs="Times New Roman"/>
-          <w:sz w:val="28"/>
-        </w:rPr>
-        <w:t>рівність</w:t>
-      </w:r>
-      <w:proofErr w:type="spellEnd"/>
-      <w:r>
-        <w:rPr>
-          <w:rFonts w:ascii="Times New Roman" w:hAnsi="Times New Roman" w:cs="Times New Roman"/>
-          <w:sz w:val="28"/>
-        </w:rPr>
-        <w:t xml:space="preserve"> 1 </w:t>
-      </w:r>
-      <w:proofErr w:type="spellStart"/>
-      <w:r>
-        <w:rPr>
-          <w:rFonts w:ascii="Times New Roman" w:hAnsi="Times New Roman" w:cs="Times New Roman"/>
-          <w:sz w:val="28"/>
-        </w:rPr>
-        <w:t>суми</w:t>
-      </w:r>
-      <w:proofErr w:type="spellEnd"/>
-      <w:r>
-        <w:rPr>
-          <w:rFonts w:ascii="Times New Roman" w:hAnsi="Times New Roman" w:cs="Times New Roman"/>
-          <w:sz w:val="28"/>
-        </w:rPr>
-        <w:t xml:space="preserve"> </w:t>
-      </w:r>
-      <w:proofErr w:type="spellStart"/>
-      <w:r>
-        <w:rPr>
-          <w:rFonts w:ascii="Times New Roman" w:hAnsi="Times New Roman" w:cs="Times New Roman"/>
-          <w:sz w:val="28"/>
-        </w:rPr>
-        <w:t>квадратів</w:t>
-      </w:r>
-      <w:proofErr w:type="spellEnd"/>
-      <w:r>
-        <w:rPr>
-          <w:rFonts w:ascii="Times New Roman" w:hAnsi="Times New Roman" w:cs="Times New Roman"/>
-          <w:sz w:val="28"/>
-        </w:rPr>
-        <w:t xml:space="preserve"> 4 </w:t>
-      </w:r>
-      <w:proofErr w:type="spellStart"/>
-      <w:r>
-        <w:rPr>
-          <w:rFonts w:ascii="Times New Roman" w:hAnsi="Times New Roman" w:cs="Times New Roman"/>
-          <w:sz w:val="28"/>
-        </w:rPr>
-        <w:t>значень</w:t>
-      </w:r>
-      <w:proofErr w:type="spellEnd"/>
-      <w:r>
-        <w:rPr>
-          <w:rFonts w:ascii="Times New Roman" w:hAnsi="Times New Roman" w:cs="Times New Roman"/>
-          <w:sz w:val="28"/>
-        </w:rPr>
-        <w:t xml:space="preserve">. Тому </w:t>
-      </w:r>
-      <w:proofErr w:type="spellStart"/>
-      <w:r>
-        <w:rPr>
-          <w:rFonts w:ascii="Times New Roman" w:hAnsi="Times New Roman" w:cs="Times New Roman"/>
-          <w:sz w:val="28"/>
-        </w:rPr>
-        <w:t>можна</w:t>
-      </w:r>
-      <w:proofErr w:type="spellEnd"/>
-      <w:r>
-        <w:rPr>
-          <w:rFonts w:ascii="Times New Roman" w:hAnsi="Times New Roman" w:cs="Times New Roman"/>
-          <w:sz w:val="28"/>
-        </w:rPr>
-        <w:t xml:space="preserve"> </w:t>
-      </w:r>
-      <w:proofErr w:type="spellStart"/>
-      <w:r>
-        <w:rPr>
-          <w:rFonts w:ascii="Times New Roman" w:hAnsi="Times New Roman" w:cs="Times New Roman"/>
-          <w:sz w:val="28"/>
-        </w:rPr>
-        <w:t>зробити</w:t>
-      </w:r>
-      <w:proofErr w:type="spellEnd"/>
-      <w:r>
-        <w:rPr>
-          <w:rFonts w:ascii="Times New Roman" w:hAnsi="Times New Roman" w:cs="Times New Roman"/>
-          <w:sz w:val="28"/>
-        </w:rPr>
-        <w:t xml:space="preserve"> </w:t>
-      </w:r>
-      <w:proofErr w:type="spellStart"/>
-      <w:r>
-        <w:rPr>
-          <w:rFonts w:ascii="Times New Roman" w:hAnsi="Times New Roman" w:cs="Times New Roman"/>
-          <w:sz w:val="28"/>
-        </w:rPr>
-        <w:t>висновки</w:t>
-      </w:r>
-      <w:proofErr w:type="spellEnd"/>
-      <w:r>
-        <w:rPr>
-          <w:rFonts w:ascii="Times New Roman" w:hAnsi="Times New Roman" w:cs="Times New Roman"/>
-          <w:sz w:val="28"/>
-        </w:rPr>
-        <w:t>,</w:t>
+        <w:t>забезпечує рівність 1 суми квадратів 4 значень. Тому можна зробити висновки,</w:t>
       </w:r>
       <w:r>
         <w:rPr>
@@ -1358,7 +939,6 @@
         </w:rPr>
         <w:t xml:space="preserve"> </w:t>
       </w:r>
-      <w:proofErr w:type="spellStart"/>
       <w:r>
         <w:rPr>
           <w:rFonts w:ascii="Times New Roman" w:hAnsi="Times New Roman" w:cs="Times New Roman"/>
@@ -1366,7 +946,6 @@
         </w:rPr>
         <w:t>що</w:t>
       </w:r>
-      <w:proofErr w:type="spellEnd"/>
       <w:r>
         <w:rPr>
           <w:rFonts w:ascii="Times New Roman" w:hAnsi="Times New Roman" w:cs="Times New Roman"/>
@@ -1390,7 +969,6 @@
         </w:rPr>
         <w:t xml:space="preserve"> </w:t>
       </w:r>
-      <w:proofErr w:type="spellStart"/>
       <w:r>
         <w:rPr>
           <w:rFonts w:ascii="Times New Roman" w:hAnsi="Times New Roman" w:cs="Times New Roman"/>
@@ -1398,7 +976,6 @@
         </w:rPr>
         <w:t>нормалізація</w:t>
       </w:r>
-      <w:proofErr w:type="spellEnd"/>
       <w:r>
         <w:rPr>
           <w:rFonts w:ascii="Times New Roman" w:hAnsi="Times New Roman" w:cs="Times New Roman"/>
@@ -1422,31 +999,13 @@
         </w:rPr>
         <w:t xml:space="preserve"> </w:t>
       </w:r>
-      <w:proofErr w:type="spellStart"/>
       <w:r>
         <w:rPr>
           <w:rFonts w:ascii="Times New Roman" w:hAnsi="Times New Roman" w:cs="Times New Roman"/>
           <w:sz w:val="28"/>
         </w:rPr>
-        <w:t>більш</w:t>
-      </w:r>
-      <w:proofErr w:type="spellEnd"/>
-      <w:r>
-        <w:rPr>
-          <w:rFonts w:ascii="Times New Roman" w:hAnsi="Times New Roman" w:cs="Times New Roman"/>
-          <w:sz w:val="28"/>
-        </w:rPr>
-        <w:t xml:space="preserve"> </w:t>
-      </w:r>
-      <w:proofErr w:type="spellStart"/>
-      <w:r>
-        <w:rPr>
-          <w:rFonts w:ascii="Times New Roman" w:hAnsi="Times New Roman" w:cs="Times New Roman"/>
-          <w:sz w:val="28"/>
-        </w:rPr>
-        <w:t>надійною</w:t>
-      </w:r>
-      <w:proofErr w:type="spellEnd"/>
+        <w:t>більш надійною</w:t>
+      </w:r>
       <w:r>
         <w:rPr>
           <w:rFonts w:ascii="Times New Roman" w:hAnsi="Times New Roman" w:cs="Times New Roman"/>
@@ -1470,21 +1029,12 @@
         </w:rPr>
         <w:t xml:space="preserve"> </w:t>
       </w:r>
-      <w:proofErr w:type="spellStart"/>
       <w:r>
         <w:rPr>
           <w:rFonts w:ascii="Times New Roman" w:hAnsi="Times New Roman" w:cs="Times New Roman"/>
           <w:sz w:val="28"/>
         </w:rPr>
-        <w:t>порівняні</w:t>
-      </w:r>
-      <w:proofErr w:type="spellEnd"/>
-      <w:r>
-        <w:rPr>
-          <w:rFonts w:ascii="Times New Roman" w:hAnsi="Times New Roman" w:cs="Times New Roman"/>
-          <w:sz w:val="28"/>
-        </w:rPr>
-        <w:t xml:space="preserve"> з</w:t>
+        <w:t>порівняні з</w:t>
       </w:r>
       <w:r>
         <w:rPr>
@@ -1641,14 +1191,12 @@
         </w:rPr>
         <w:t xml:space="preserve"> </w:t>
       </w:r>
-      <w:proofErr w:type="spellStart"/>
       <w:r>
         <w:rPr>
           <w:sz w:val="28"/>
         </w:rPr>
         <w:t>Input_labels</w:t>
       </w:r>
-      <w:proofErr w:type="spellEnd"/>
       <w:r>
         <w:rPr>
           <w:spacing w:val="-4"/>
@@ -1958,14 +1506,12 @@
         </w:rPr>
         <w:t xml:space="preserve"> </w:t>
       </w:r>
-      <w:proofErr w:type="spellStart"/>
       <w:r>
         <w:rPr>
           <w:sz w:val="28"/>
         </w:rPr>
         <w:t>зворотню</w:t>
       </w:r>
-      <w:proofErr w:type="spellEnd"/>
       <w:r>
         <w:rPr>
           <w:spacing w:val="-5"/>
@@ -2559,7 +2105,6 @@
         </w:rPr>
         <w:t xml:space="preserve"> </w:t>
       </w:r>
-      <w:proofErr w:type="spellStart"/>
       <w:r>
         <w:rPr>
           <w:rFonts w:ascii="Times New Roman" w:hAnsi="Times New Roman" w:cs="Times New Roman"/>
@@ -2568,7 +2113,6 @@
         </w:rPr>
         <w:t>байєсовським</w:t>
       </w:r>
-      <w:proofErr w:type="spellEnd"/>
       <w:r>
         <w:rPr>
           <w:rFonts w:ascii="Times New Roman" w:hAnsi="Times New Roman" w:cs="Times New Roman"/>
@@ -2598,79 +2142,13 @@
           <w:sz w:val="28"/>
         </w:rPr>
       </w:pPr>
-      <w:proofErr w:type="spellStart"/>
       <w:r>
         <w:rPr>
           <w:rFonts w:ascii="Times New Roman" w:hAnsi="Times New Roman" w:cs="Times New Roman"/>
           <w:sz w:val="28"/>
         </w:rPr>
-        <w:t>Обидва</w:t>
-      </w:r>
-      <w:proofErr w:type="spellEnd"/>
-      <w:r>
-        <w:rPr>
-          <w:rFonts w:ascii="Times New Roman" w:hAnsi="Times New Roman" w:cs="Times New Roman"/>
-          <w:sz w:val="28"/>
-        </w:rPr>
-        <w:t xml:space="preserve"> прогони дали </w:t>
-      </w:r>
-      <w:proofErr w:type="spellStart"/>
-      <w:r>
-        <w:rPr>
-          <w:rFonts w:ascii="Times New Roman" w:hAnsi="Times New Roman" w:cs="Times New Roman"/>
-          <w:sz w:val="28"/>
-        </w:rPr>
-        <w:t>ідентичний</w:t>
-      </w:r>
-      <w:proofErr w:type="spellEnd"/>
-      <w:r>
-        <w:rPr>
-          <w:rFonts w:ascii="Times New Roman" w:hAnsi="Times New Roman" w:cs="Times New Roman"/>
-          <w:sz w:val="28"/>
-        </w:rPr>
-        <w:t xml:space="preserve"> результат, </w:t>
-      </w:r>
-      <w:proofErr w:type="spellStart"/>
-      <w:r>
-        <w:rPr>
-          <w:rFonts w:ascii="Times New Roman" w:hAnsi="Times New Roman" w:cs="Times New Roman"/>
-          <w:sz w:val="28"/>
-        </w:rPr>
-        <w:t>оскільки</w:t>
-      </w:r>
-      <w:proofErr w:type="spellEnd"/>
-      <w:r>
-        <w:rPr>
-          <w:rFonts w:ascii="Times New Roman" w:hAnsi="Times New Roman" w:cs="Times New Roman"/>
-          <w:sz w:val="28"/>
-        </w:rPr>
-        <w:t xml:space="preserve"> </w:t>
-      </w:r>
-      <w:proofErr w:type="spellStart"/>
-      <w:r>
-        <w:rPr>
-          <w:rFonts w:ascii="Times New Roman" w:hAnsi="Times New Roman" w:cs="Times New Roman"/>
-          <w:sz w:val="28"/>
-        </w:rPr>
-        <w:t>генерувались</w:t>
-      </w:r>
-      <w:proofErr w:type="spellEnd"/>
-      <w:r>
-        <w:rPr>
-          <w:rFonts w:ascii="Times New Roman" w:hAnsi="Times New Roman" w:cs="Times New Roman"/>
-          <w:sz w:val="28"/>
-        </w:rPr>
-        <w:t xml:space="preserve"> </w:t>
-      </w:r>
-      <w:proofErr w:type="spellStart"/>
-      <w:r>
-        <w:rPr>
-          <w:rFonts w:ascii="Times New Roman" w:hAnsi="Times New Roman" w:cs="Times New Roman"/>
-          <w:sz w:val="28"/>
-        </w:rPr>
-        <w:t>однакові</w:t>
-      </w:r>
-      <w:proofErr w:type="spellEnd"/>
+        <w:t>Обидва прогони дали ідентичний результат, оскільки генерувались однакові</w:t>
+      </w:r>
       <w:r>
         <w:rPr>
           <w:rFonts w:ascii="Times New Roman" w:hAnsi="Times New Roman" w:cs="Times New Roman"/>
@@ -2679,7 +2157,6 @@
         </w:rPr>
         <w:t xml:space="preserve"> </w:t>
       </w:r>
-      <w:proofErr w:type="spellStart"/>
       <w:r>
         <w:rPr>
           <w:rFonts w:ascii="Times New Roman" w:hAnsi="Times New Roman" w:cs="Times New Roman"/>
@@ -2687,7 +2164,6 @@
         </w:rPr>
         <w:t>набори</w:t>
       </w:r>
-      <w:proofErr w:type="spellEnd"/>
       <w:r>
         <w:rPr>
           <w:rFonts w:ascii="Times New Roman" w:hAnsi="Times New Roman" w:cs="Times New Roman"/>
@@ -2696,7 +2172,6 @@
         </w:rPr>
         <w:t xml:space="preserve"> </w:t>
       </w:r>
-      <w:proofErr w:type="spellStart"/>
       <w:r>
         <w:rPr>
           <w:rFonts w:ascii="Times New Roman" w:hAnsi="Times New Roman" w:cs="Times New Roman"/>
@@ -2704,7 +2179,6 @@
         </w:rPr>
         <w:t>даних</w:t>
       </w:r>
-      <w:proofErr w:type="spellEnd"/>
       <w:r>
         <w:rPr>
           <w:rFonts w:ascii="Times New Roman" w:hAnsi="Times New Roman" w:cs="Times New Roman"/>
@@ -2728,21 +2202,12 @@
         </w:rPr>
         <w:t xml:space="preserve"> </w:t>
       </w:r>
-      <w:proofErr w:type="spellStart"/>
       <w:r>
         <w:rPr>
           <w:rFonts w:ascii="Times New Roman" w:hAnsi="Times New Roman" w:cs="Times New Roman"/>
           <w:sz w:val="28"/>
         </w:rPr>
-        <w:t>навчання</w:t>
-      </w:r>
-      <w:proofErr w:type="spellEnd"/>
-      <w:r>
-        <w:rPr>
-          <w:rFonts w:ascii="Times New Roman" w:hAnsi="Times New Roman" w:cs="Times New Roman"/>
-          <w:sz w:val="28"/>
-        </w:rPr>
-        <w:t xml:space="preserve"> й</w:t>
+        <w:t>навчання й</w:t>
       </w:r>
       <w:r>
         <w:rPr>
@@ -2752,21 +2217,12 @@
         </w:rPr>
         <w:t xml:space="preserve"> </w:t>
       </w:r>
-      <w:proofErr w:type="spellStart"/>
       <w:r>
         <w:rPr>
           <w:rFonts w:ascii="Times New Roman" w:hAnsi="Times New Roman" w:cs="Times New Roman"/>
           <w:sz w:val="28"/>
         </w:rPr>
-        <w:t>тестування</w:t>
-      </w:r>
-      <w:proofErr w:type="spellEnd"/>
-      <w:r>
-        <w:rPr>
-          <w:rFonts w:ascii="Times New Roman" w:hAnsi="Times New Roman" w:cs="Times New Roman"/>
-          <w:sz w:val="28"/>
-        </w:rPr>
-        <w:t>.</w:t>
+        <w:t>тестування.</w:t>
       </w:r>
     </w:p>
     <w:p>
@@ -2865,14 +2321,12 @@
         </w:rPr>
         <w:t xml:space="preserve"> </w:t>
       </w:r>
-      <w:proofErr w:type="spellStart"/>
       <w:r>
         <w:rPr>
           <w:sz w:val="28"/>
         </w:rPr>
         <w:t>Класифікація</w:t>
       </w:r>
-      <w:proofErr w:type="spellEnd"/>
       <w:r>
         <w:rPr>
           <w:spacing w:val="-4"/>
@@ -2880,14 +2334,12 @@
         </w:rPr>
         <w:t xml:space="preserve"> </w:t>
       </w:r>
-      <w:proofErr w:type="spellStart"/>
       <w:r>
         <w:rPr>
           <w:sz w:val="28"/>
         </w:rPr>
         <w:t>наївним</w:t>
       </w:r>
-      <w:proofErr w:type="spellEnd"/>
       <w:r>
         <w:rPr>
           <w:spacing w:val="-6"/>
@@ -2895,14 +2347,12 @@
         </w:rPr>
         <w:t xml:space="preserve"> </w:t>
       </w:r>
-      <w:proofErr w:type="spellStart"/>
       <w:r>
         <w:rPr>
           <w:sz w:val="28"/>
         </w:rPr>
         <w:t>байєсовським</w:t>
       </w:r>
-      <w:proofErr w:type="spellEnd"/>
       <w:r>
         <w:rPr>
           <w:spacing w:val="-3"/>
@@ -2910,14 +2360,12 @@
         </w:rPr>
         <w:t xml:space="preserve"> </w:t>
       </w:r>
-      <w:proofErr w:type="spellStart"/>
       <w:r>
         <w:rPr>
           <w:sz w:val="28"/>
         </w:rPr>
         <w:t>класифікатором</w:t>
       </w:r>
-      <w:proofErr w:type="spellEnd"/>
     </w:p>
     <w:p>
       <w:pPr>
@@ -2988,81 +2436,8 @@
           <w:rFonts w:ascii="Times New Roman" w:hAnsi="Times New Roman" w:cs="Times New Roman"/>
           <w:sz w:val="28"/>
         </w:rPr>
-        <w:t xml:space="preserve">Рисунок 1.6. </w:t>
-      </w:r>
-      <w:proofErr w:type="spellStart"/>
-      <w:r>
-        <w:rPr>
-          <w:rFonts w:ascii="Times New Roman" w:hAnsi="Times New Roman" w:cs="Times New Roman"/>
-          <w:sz w:val="28"/>
-        </w:rPr>
-        <w:t>Класифікація</w:t>
-      </w:r>
-      <w:proofErr w:type="spellEnd"/>
-      <w:r>
-        <w:rPr>
-          <w:rFonts w:ascii="Times New Roman" w:hAnsi="Times New Roman" w:cs="Times New Roman"/>
-          <w:sz w:val="28"/>
-        </w:rPr>
-        <w:t xml:space="preserve"> </w:t>
-      </w:r>
-      <w:proofErr w:type="spellStart"/>
-      <w:r>
-        <w:rPr>
-          <w:rFonts w:ascii="Times New Roman" w:hAnsi="Times New Roman" w:cs="Times New Roman"/>
-          <w:sz w:val="28"/>
-        </w:rPr>
-        <w:t>наївним</w:t>
-      </w:r>
-      <w:proofErr w:type="spellEnd"/>
-      <w:r>
-        <w:rPr>
-          <w:rFonts w:ascii="Times New Roman" w:hAnsi="Times New Roman" w:cs="Times New Roman"/>
-          <w:sz w:val="28"/>
-        </w:rPr>
-        <w:t xml:space="preserve"> </w:t>
-      </w:r>
-      <w:proofErr w:type="spellStart"/>
-      <w:r>
-        <w:rPr>
-          <w:rFonts w:ascii="Times New Roman" w:hAnsi="Times New Roman" w:cs="Times New Roman"/>
-          <w:sz w:val="28"/>
-        </w:rPr>
-        <w:t>байєсовським</w:t>
-      </w:r>
-      <w:proofErr w:type="spellEnd"/>
-      <w:r>
-        <w:rPr>
-          <w:rFonts w:ascii="Times New Roman" w:hAnsi="Times New Roman" w:cs="Times New Roman"/>
-          <w:sz w:val="28"/>
-        </w:rPr>
-        <w:t xml:space="preserve"> </w:t>
-      </w:r>
-      <w:proofErr w:type="spellStart"/>
-      <w:r>
-        <w:rPr>
-          <w:rFonts w:ascii="Times New Roman" w:hAnsi="Times New Roman" w:cs="Times New Roman"/>
-          <w:sz w:val="28"/>
-        </w:rPr>
-        <w:t>класифікатором</w:t>
-      </w:r>
-      <w:proofErr w:type="spellEnd"/>
-      <w:r>
-        <w:rPr>
-          <w:rFonts w:ascii="Times New Roman" w:hAnsi="Times New Roman" w:cs="Times New Roman"/>
-          <w:sz w:val="28"/>
-        </w:rPr>
-        <w:t xml:space="preserve"> з </w:t>
-      </w:r>
-      <w:proofErr w:type="spellStart"/>
-      <w:r>
-        <w:rPr>
-          <w:rFonts w:ascii="Times New Roman" w:hAnsi="Times New Roman" w:cs="Times New Roman"/>
-          <w:sz w:val="28"/>
-        </w:rPr>
-        <w:t>обчисленням</w:t>
-      </w:r>
-      <w:proofErr w:type="spellEnd"/>
+        <w:t>Рисунок 1.6. Класифікація наївним байєсовським класифікатором з обчисленням</w:t>
+      </w:r>
       <w:r>
         <w:rPr>
           <w:rFonts w:ascii="Times New Roman" w:hAnsi="Times New Roman" w:cs="Times New Roman"/>
@@ -3071,21 +2446,12 @@
         </w:rPr>
         <w:t xml:space="preserve"> </w:t>
       </w:r>
-      <w:proofErr w:type="spellStart"/>
       <w:r>
         <w:rPr>
           <w:rFonts w:ascii="Times New Roman" w:hAnsi="Times New Roman" w:cs="Times New Roman"/>
           <w:sz w:val="28"/>
         </w:rPr>
-        <w:t>якості</w:t>
-      </w:r>
-      <w:proofErr w:type="spellEnd"/>
-      <w:r>
-        <w:rPr>
-          <w:rFonts w:ascii="Times New Roman" w:hAnsi="Times New Roman" w:cs="Times New Roman"/>
-          <w:sz w:val="28"/>
-        </w:rPr>
-        <w:t>,</w:t>
+        <w:t>якості,</w:t>
       </w:r>
       <w:r>
         <w:rPr>
@@ -3095,7 +2461,6 @@
         </w:rPr>
         <w:t xml:space="preserve"> </w:t>
       </w:r>
-      <w:proofErr w:type="spellStart"/>
       <w:r>
         <w:rPr>
           <w:rFonts w:ascii="Times New Roman" w:hAnsi="Times New Roman" w:cs="Times New Roman"/>
@@ -3103,7 +2468,6 @@
         </w:rPr>
         <w:t>точності</w:t>
       </w:r>
-      <w:proofErr w:type="spellEnd"/>
       <w:r>
         <w:rPr>
           <w:rFonts w:ascii="Times New Roman" w:hAnsi="Times New Roman" w:cs="Times New Roman"/>
@@ -3117,17 +2481,8 @@
           <w:rFonts w:ascii="Times New Roman" w:hAnsi="Times New Roman" w:cs="Times New Roman"/>
           <w:sz w:val="28"/>
         </w:rPr>
-        <w:t xml:space="preserve">та </w:t>
-      </w:r>
-      <w:proofErr w:type="spellStart"/>
-      <w:r>
-        <w:rPr>
-          <w:rFonts w:ascii="Times New Roman" w:hAnsi="Times New Roman" w:cs="Times New Roman"/>
-          <w:sz w:val="28"/>
-        </w:rPr>
-        <w:t>повноти</w:t>
-      </w:r>
-      <w:proofErr w:type="spellEnd"/>
+        <w:t>та повноти</w:t>
+      </w:r>
     </w:p>
     <w:p>
       <w:pPr>
@@ -3152,7 +2507,6 @@
           <w:sz w:val="28"/>
         </w:rPr>
       </w:pPr>
-      <w:proofErr w:type="spellStart"/>
       <w:r>
         <w:rPr>
           <w:rFonts w:ascii="Times New Roman" w:hAnsi="Times New Roman" w:cs="Times New Roman"/>
@@ -3161,7 +2515,6 @@
         </w:rPr>
         <w:t>Завдання</w:t>
       </w:r>
-      <w:proofErr w:type="spellEnd"/>
       <w:r>
         <w:rPr>
           <w:rFonts w:ascii="Times New Roman" w:hAnsi="Times New Roman" w:cs="Times New Roman"/>
@@ -3192,49 +2545,8 @@
           <w:rFonts w:ascii="Times New Roman" w:hAnsi="Times New Roman" w:cs="Times New Roman"/>
           <w:sz w:val="28"/>
         </w:rPr>
-        <w:t xml:space="preserve"> </w:t>
-      </w:r>
-      <w:proofErr w:type="spellStart"/>
-      <w:r>
-        <w:rPr>
-          <w:rFonts w:ascii="Times New Roman" w:hAnsi="Times New Roman" w:cs="Times New Roman"/>
-          <w:sz w:val="28"/>
-        </w:rPr>
-        <w:t>Вивчити</w:t>
-      </w:r>
-      <w:proofErr w:type="spellEnd"/>
-      <w:r>
-        <w:rPr>
-          <w:rFonts w:ascii="Times New Roman" w:hAnsi="Times New Roman" w:cs="Times New Roman"/>
-          <w:sz w:val="28"/>
-        </w:rPr>
-        <w:t xml:space="preserve"> метрики </w:t>
-      </w:r>
-      <w:proofErr w:type="spellStart"/>
-      <w:r>
-        <w:rPr>
-          <w:rFonts w:ascii="Times New Roman" w:hAnsi="Times New Roman" w:cs="Times New Roman"/>
-          <w:sz w:val="28"/>
-        </w:rPr>
-        <w:t>якості</w:t>
-      </w:r>
-      <w:proofErr w:type="spellEnd"/>
-      <w:r>
-        <w:rPr>
-          <w:rFonts w:ascii="Times New Roman" w:hAnsi="Times New Roman" w:cs="Times New Roman"/>
-          <w:sz w:val="28"/>
-        </w:rPr>
-        <w:t xml:space="preserve"> </w:t>
-      </w:r>
-      <w:proofErr w:type="spellStart"/>
-      <w:r>
-        <w:rPr>
-          <w:rFonts w:ascii="Times New Roman" w:hAnsi="Times New Roman" w:cs="Times New Roman"/>
-          <w:sz w:val="28"/>
-        </w:rPr>
-        <w:t>класифікації</w:t>
-      </w:r>
-      <w:proofErr w:type="spellEnd"/>
+        <w:t xml:space="preserve"> Вивчити метрики якості класифікації</w:t>
+      </w:r>
     </w:p>
     <w:p>
       <w:pPr>
@@ -3314,7 +2626,6 @@
         </w:rPr>
         <w:t xml:space="preserve"> </w:t>
       </w:r>
-      <w:proofErr w:type="spellStart"/>
       <w:r>
         <w:rPr>
           <w:rFonts w:ascii="Times New Roman" w:hAnsi="Times New Roman" w:cs="Times New Roman"/>
@@ -3322,7 +2633,6 @@
         </w:rPr>
         <w:t>Порівння</w:t>
       </w:r>
-      <w:proofErr w:type="spellEnd"/>
       <w:r>
         <w:rPr>
           <w:rFonts w:ascii="Times New Roman" w:hAnsi="Times New Roman" w:cs="Times New Roman"/>
@@ -3406,7 +2716,6 @@
         </w:rPr>
         <w:t xml:space="preserve"> </w:t>
       </w:r>
-      <w:proofErr w:type="spellStart"/>
       <w:r>
         <w:rPr>
           <w:rFonts w:ascii="Times New Roman" w:hAnsi="Times New Roman" w:cs="Times New Roman"/>
@@ -3414,7 +2723,6 @@
         </w:rPr>
         <w:t>кроках</w:t>
       </w:r>
-      <w:proofErr w:type="spellEnd"/>
       <w:r>
         <w:rPr>
           <w:rFonts w:ascii="Times New Roman" w:hAnsi="Times New Roman" w:cs="Times New Roman"/>
@@ -3461,129 +2769,8 @@
           <w:sz w:val="28"/>
         </w:rPr>
         <w:lastRenderedPageBreak/>
-        <w:t xml:space="preserve">При </w:t>
-      </w:r>
-      <w:proofErr w:type="spellStart"/>
-      <w:r>
-        <w:rPr>
-          <w:rFonts w:ascii="Times New Roman" w:hAnsi="Times New Roman" w:cs="Times New Roman"/>
-          <w:sz w:val="28"/>
-        </w:rPr>
-        <w:t>порозі</w:t>
-      </w:r>
-      <w:proofErr w:type="spellEnd"/>
-      <w:r>
-        <w:rPr>
-          <w:rFonts w:ascii="Times New Roman" w:hAnsi="Times New Roman" w:cs="Times New Roman"/>
-          <w:sz w:val="28"/>
-        </w:rPr>
-        <w:t xml:space="preserve"> 0.5 </w:t>
-      </w:r>
-      <w:proofErr w:type="spellStart"/>
-      <w:r>
-        <w:rPr>
-          <w:rFonts w:ascii="Times New Roman" w:hAnsi="Times New Roman" w:cs="Times New Roman"/>
-          <w:sz w:val="28"/>
-        </w:rPr>
-        <w:t>якість</w:t>
-      </w:r>
-      <w:proofErr w:type="spellEnd"/>
-      <w:r>
-        <w:rPr>
-          <w:rFonts w:ascii="Times New Roman" w:hAnsi="Times New Roman" w:cs="Times New Roman"/>
-          <w:sz w:val="28"/>
-        </w:rPr>
-        <w:t xml:space="preserve"> та </w:t>
-      </w:r>
-      <w:proofErr w:type="spellStart"/>
-      <w:r>
-        <w:rPr>
-          <w:rFonts w:ascii="Times New Roman" w:hAnsi="Times New Roman" w:cs="Times New Roman"/>
-          <w:sz w:val="28"/>
-        </w:rPr>
-        <w:t>точність</w:t>
-      </w:r>
-      <w:proofErr w:type="spellEnd"/>
-      <w:r>
-        <w:rPr>
-          <w:rFonts w:ascii="Times New Roman" w:hAnsi="Times New Roman" w:cs="Times New Roman"/>
-          <w:sz w:val="28"/>
-        </w:rPr>
-        <w:t xml:space="preserve"> </w:t>
-      </w:r>
-      <w:proofErr w:type="spellStart"/>
-      <w:r>
-        <w:rPr>
-          <w:rFonts w:ascii="Times New Roman" w:hAnsi="Times New Roman" w:cs="Times New Roman"/>
-          <w:sz w:val="28"/>
-        </w:rPr>
-        <w:t>значно</w:t>
-      </w:r>
-      <w:proofErr w:type="spellEnd"/>
-      <w:r>
-        <w:rPr>
-          <w:rFonts w:ascii="Times New Roman" w:hAnsi="Times New Roman" w:cs="Times New Roman"/>
-          <w:sz w:val="28"/>
-        </w:rPr>
-        <w:t xml:space="preserve"> </w:t>
-      </w:r>
-      <w:proofErr w:type="spellStart"/>
-      <w:r>
-        <w:rPr>
-          <w:rFonts w:ascii="Times New Roman" w:hAnsi="Times New Roman" w:cs="Times New Roman"/>
-          <w:sz w:val="28"/>
-        </w:rPr>
-        <w:t>вищі</w:t>
-      </w:r>
-      <w:proofErr w:type="spellEnd"/>
-      <w:r>
-        <w:rPr>
-          <w:rFonts w:ascii="Times New Roman" w:hAnsi="Times New Roman" w:cs="Times New Roman"/>
-          <w:sz w:val="28"/>
-        </w:rPr>
-        <w:t xml:space="preserve">, у </w:t>
-      </w:r>
-      <w:proofErr w:type="spellStart"/>
-      <w:r>
-        <w:rPr>
-          <w:rFonts w:ascii="Times New Roman" w:hAnsi="Times New Roman" w:cs="Times New Roman"/>
-          <w:sz w:val="28"/>
-        </w:rPr>
-        <w:t>разі</w:t>
-      </w:r>
-      <w:proofErr w:type="spellEnd"/>
-      <w:r>
-        <w:rPr>
-          <w:rFonts w:ascii="Times New Roman" w:hAnsi="Times New Roman" w:cs="Times New Roman"/>
-          <w:sz w:val="28"/>
-        </w:rPr>
-        <w:t xml:space="preserve"> </w:t>
-      </w:r>
-      <w:proofErr w:type="spellStart"/>
-      <w:r>
-        <w:rPr>
-          <w:rFonts w:ascii="Times New Roman" w:hAnsi="Times New Roman" w:cs="Times New Roman"/>
-          <w:sz w:val="28"/>
-        </w:rPr>
-        <w:t>використання</w:t>
-      </w:r>
-      <w:proofErr w:type="spellEnd"/>
-      <w:r>
-        <w:rPr>
-          <w:rFonts w:ascii="Times New Roman" w:hAnsi="Times New Roman" w:cs="Times New Roman"/>
-          <w:sz w:val="28"/>
-        </w:rPr>
-        <w:t xml:space="preserve"> </w:t>
-      </w:r>
-      <w:proofErr w:type="spellStart"/>
-      <w:r>
-        <w:rPr>
-          <w:rFonts w:ascii="Times New Roman" w:hAnsi="Times New Roman" w:cs="Times New Roman"/>
-          <w:sz w:val="28"/>
-        </w:rPr>
-        <w:t>моделі</w:t>
-      </w:r>
-      <w:proofErr w:type="spellEnd"/>
+        <w:t>При порозі 0.5 якість та точність значно вищі, у разі використання моделі</w:t>
+      </w:r>
       <w:r>
         <w:rPr>
           <w:rFonts w:ascii="Times New Roman" w:hAnsi="Times New Roman" w:cs="Times New Roman"/>
@@ -3597,39 +2784,7 @@
           <w:rFonts w:ascii="Times New Roman" w:hAnsi="Times New Roman" w:cs="Times New Roman"/>
           <w:sz w:val="28"/>
         </w:rPr>
-        <w:t xml:space="preserve">RF, тому, як на мене вона є </w:t>
-      </w:r>
-      <w:proofErr w:type="spellStart"/>
-      <w:r>
-        <w:rPr>
-          <w:rFonts w:ascii="Times New Roman" w:hAnsi="Times New Roman" w:cs="Times New Roman"/>
-          <w:sz w:val="28"/>
-        </w:rPr>
-        <w:t>більш</w:t>
-      </w:r>
-      <w:proofErr w:type="spellEnd"/>
-      <w:r>
-        <w:rPr>
-          <w:rFonts w:ascii="Times New Roman" w:hAnsi="Times New Roman" w:cs="Times New Roman"/>
-          <w:sz w:val="28"/>
-        </w:rPr>
-        <w:t xml:space="preserve"> оптимальною, але при </w:t>
-      </w:r>
-      <w:proofErr w:type="spellStart"/>
-      <w:r>
-        <w:rPr>
-          <w:rFonts w:ascii="Times New Roman" w:hAnsi="Times New Roman" w:cs="Times New Roman"/>
-          <w:sz w:val="28"/>
-        </w:rPr>
-        <w:t>порозі</w:t>
-      </w:r>
-      <w:proofErr w:type="spellEnd"/>
-      <w:r>
-        <w:rPr>
-          <w:rFonts w:ascii="Times New Roman" w:hAnsi="Times New Roman" w:cs="Times New Roman"/>
-          <w:sz w:val="28"/>
-        </w:rPr>
-        <w:t xml:space="preserve"> 0.25 LR модель</w:t>
+        <w:t>RF, тому, як на мене вона є більш оптимальною, але при порозі 0.25 LR модель</w:t>
       </w:r>
       <w:r>
         <w:rPr>
@@ -3639,127 +2794,13 @@
         </w:rPr>
         <w:t xml:space="preserve"> </w:t>
       </w:r>
-      <w:proofErr w:type="spellStart"/>
       <w:r>
         <w:rPr>
           <w:rFonts w:ascii="Times New Roman" w:hAnsi="Times New Roman" w:cs="Times New Roman"/>
           <w:sz w:val="28"/>
         </w:rPr>
-        <w:t>справляється</w:t>
-      </w:r>
-      <w:proofErr w:type="spellEnd"/>
-      <w:r>
-        <w:rPr>
-          <w:rFonts w:ascii="Times New Roman" w:hAnsi="Times New Roman" w:cs="Times New Roman"/>
-          <w:sz w:val="28"/>
-        </w:rPr>
-        <w:t xml:space="preserve"> </w:t>
-      </w:r>
-      <w:proofErr w:type="spellStart"/>
-      <w:r>
-        <w:rPr>
-          <w:rFonts w:ascii="Times New Roman" w:hAnsi="Times New Roman" w:cs="Times New Roman"/>
-          <w:sz w:val="28"/>
-        </w:rPr>
-        <w:t>краще</w:t>
-      </w:r>
-      <w:proofErr w:type="spellEnd"/>
-      <w:r>
-        <w:rPr>
-          <w:rFonts w:ascii="Times New Roman" w:hAnsi="Times New Roman" w:cs="Times New Roman"/>
-          <w:sz w:val="28"/>
-        </w:rPr>
-        <w:t xml:space="preserve">, тому </w:t>
-      </w:r>
-      <w:proofErr w:type="spellStart"/>
-      <w:r>
-        <w:rPr>
-          <w:rFonts w:ascii="Times New Roman" w:hAnsi="Times New Roman" w:cs="Times New Roman"/>
-          <w:sz w:val="28"/>
-        </w:rPr>
-        <w:t>остаточний</w:t>
-      </w:r>
-      <w:proofErr w:type="spellEnd"/>
-      <w:r>
-        <w:rPr>
-          <w:rFonts w:ascii="Times New Roman" w:hAnsi="Times New Roman" w:cs="Times New Roman"/>
-          <w:sz w:val="28"/>
-        </w:rPr>
-        <w:t xml:space="preserve"> </w:t>
-      </w:r>
-      <w:proofErr w:type="spellStart"/>
-      <w:r>
-        <w:rPr>
-          <w:rFonts w:ascii="Times New Roman" w:hAnsi="Times New Roman" w:cs="Times New Roman"/>
-          <w:sz w:val="28"/>
-        </w:rPr>
-        <w:t>вибір</w:t>
-      </w:r>
-      <w:proofErr w:type="spellEnd"/>
-      <w:r>
-        <w:rPr>
-          <w:rFonts w:ascii="Times New Roman" w:hAnsi="Times New Roman" w:cs="Times New Roman"/>
-          <w:sz w:val="28"/>
-        </w:rPr>
-        <w:t xml:space="preserve"> </w:t>
-      </w:r>
-      <w:proofErr w:type="spellStart"/>
-      <w:r>
-        <w:rPr>
-          <w:rFonts w:ascii="Times New Roman" w:hAnsi="Times New Roman" w:cs="Times New Roman"/>
-          <w:sz w:val="28"/>
-        </w:rPr>
-        <w:t>варто</w:t>
-      </w:r>
-      <w:proofErr w:type="spellEnd"/>
-      <w:r>
-        <w:rPr>
-          <w:rFonts w:ascii="Times New Roman" w:hAnsi="Times New Roman" w:cs="Times New Roman"/>
-          <w:sz w:val="28"/>
-        </w:rPr>
-        <w:t xml:space="preserve"> </w:t>
-      </w:r>
-      <w:proofErr w:type="spellStart"/>
-      <w:r>
-        <w:rPr>
-          <w:rFonts w:ascii="Times New Roman" w:hAnsi="Times New Roman" w:cs="Times New Roman"/>
-          <w:sz w:val="28"/>
-        </w:rPr>
-        <w:t>робити</w:t>
-      </w:r>
-      <w:proofErr w:type="spellEnd"/>
-      <w:r>
-        <w:rPr>
-          <w:rFonts w:ascii="Times New Roman" w:hAnsi="Times New Roman" w:cs="Times New Roman"/>
-          <w:sz w:val="28"/>
-        </w:rPr>
-        <w:t xml:space="preserve"> </w:t>
-      </w:r>
-      <w:proofErr w:type="spellStart"/>
-      <w:r>
-        <w:rPr>
-          <w:rFonts w:ascii="Times New Roman" w:hAnsi="Times New Roman" w:cs="Times New Roman"/>
-          <w:sz w:val="28"/>
-        </w:rPr>
-        <w:t>виходячи</w:t>
-      </w:r>
-      <w:proofErr w:type="spellEnd"/>
-      <w:r>
-        <w:rPr>
-          <w:rFonts w:ascii="Times New Roman" w:hAnsi="Times New Roman" w:cs="Times New Roman"/>
-          <w:sz w:val="28"/>
-        </w:rPr>
-        <w:t xml:space="preserve"> з </w:t>
-      </w:r>
-      <w:proofErr w:type="spellStart"/>
-      <w:r>
-        <w:rPr>
-          <w:rFonts w:ascii="Times New Roman" w:hAnsi="Times New Roman" w:cs="Times New Roman"/>
-          <w:sz w:val="28"/>
-        </w:rPr>
-        <w:t>вхідних</w:t>
-      </w:r>
-      <w:proofErr w:type="spellEnd"/>
+        <w:t>справляється краще, тому остаточний вибір варто робити виходячи з вхідних</w:t>
+      </w:r>
       <w:r>
         <w:rPr>
           <w:rFonts w:ascii="Times New Roman" w:hAnsi="Times New Roman" w:cs="Times New Roman"/>
@@ -3768,21 +2809,12 @@
         </w:rPr>
         <w:t xml:space="preserve"> </w:t>
       </w:r>
-      <w:proofErr w:type="spellStart"/>
       <w:r>
         <w:rPr>
           <w:rFonts w:ascii="Times New Roman" w:hAnsi="Times New Roman" w:cs="Times New Roman"/>
           <w:sz w:val="28"/>
         </w:rPr>
-        <w:t>даних</w:t>
-      </w:r>
-      <w:proofErr w:type="spellEnd"/>
-      <w:r>
-        <w:rPr>
-          <w:rFonts w:ascii="Times New Roman" w:hAnsi="Times New Roman" w:cs="Times New Roman"/>
-          <w:sz w:val="28"/>
-        </w:rPr>
-        <w:t>.</w:t>
+        <w:t>даних.</w:t>
       </w:r>
     </w:p>
     <w:p>
@@ -3878,7 +2910,6 @@
           <w:sz w:val="28"/>
         </w:rPr>
       </w:pPr>
-      <w:proofErr w:type="spellStart"/>
       <w:r>
         <w:rPr>
           <w:rFonts w:ascii="Times New Roman" w:hAnsi="Times New Roman" w:cs="Times New Roman"/>
@@ -3887,7 +2918,6 @@
         </w:rPr>
         <w:t>Завдання</w:t>
       </w:r>
-      <w:proofErr w:type="spellEnd"/>
       <w:r>
         <w:rPr>
           <w:rFonts w:ascii="Times New Roman" w:hAnsi="Times New Roman" w:cs="Times New Roman"/>
@@ -3910,17 +2940,8 @@
           <w:rFonts w:ascii="Times New Roman" w:hAnsi="Times New Roman" w:cs="Times New Roman"/>
           <w:sz w:val="28"/>
         </w:rPr>
-        <w:t xml:space="preserve">: </w:t>
-      </w:r>
-      <w:proofErr w:type="spellStart"/>
-      <w:r>
-        <w:rPr>
-          <w:rFonts w:ascii="Times New Roman" w:hAnsi="Times New Roman" w:cs="Times New Roman"/>
-          <w:sz w:val="28"/>
-        </w:rPr>
-        <w:t>Розробіть</w:t>
-      </w:r>
-      <w:proofErr w:type="spellEnd"/>
+        <w:t>: Розробіть</w:t>
+      </w:r>
       <w:r>
         <w:rPr>
           <w:rFonts w:ascii="Times New Roman" w:hAnsi="Times New Roman" w:cs="Times New Roman"/>
@@ -3929,7 +2950,6 @@
         </w:rPr>
         <w:t xml:space="preserve"> </w:t>
       </w:r>
-      <w:proofErr w:type="spellStart"/>
       <w:r>
         <w:rPr>
           <w:rFonts w:ascii="Times New Roman" w:hAnsi="Times New Roman" w:cs="Times New Roman"/>
@@ -3937,7 +2957,6 @@
         </w:rPr>
         <w:t>програму</w:t>
       </w:r>
-      <w:proofErr w:type="spellEnd"/>
       <w:r>
         <w:rPr>
           <w:rFonts w:ascii="Times New Roman" w:hAnsi="Times New Roman" w:cs="Times New Roman"/>
@@ -3946,7 +2965,6 @@
         </w:rPr>
         <w:t xml:space="preserve"> </w:t>
       </w:r>
-      <w:proofErr w:type="spellStart"/>
       <w:r>
         <w:rPr>
           <w:rFonts w:ascii="Times New Roman" w:hAnsi="Times New Roman" w:cs="Times New Roman"/>
@@ -3954,7 +2972,6 @@
         </w:rPr>
         <w:t>класифікації</w:t>
       </w:r>
-      <w:proofErr w:type="spellEnd"/>
       <w:r>
         <w:rPr>
           <w:rFonts w:ascii="Times New Roman" w:hAnsi="Times New Roman" w:cs="Times New Roman"/>
@@ -3963,7 +2980,6 @@
         </w:rPr>
         <w:t xml:space="preserve"> </w:t>
       </w:r>
-      <w:proofErr w:type="spellStart"/>
       <w:r>
         <w:rPr>
           <w:rFonts w:ascii="Times New Roman" w:hAnsi="Times New Roman" w:cs="Times New Roman"/>
@@ -3971,7 +2987,6 @@
         </w:rPr>
         <w:t>даних</w:t>
       </w:r>
-      <w:proofErr w:type="spellEnd"/>
     </w:p>
     <w:p>
       <w:pPr>
@@ -4197,14 +3212,12 @@
         </w:rPr>
         <w:t xml:space="preserve"> </w:t>
       </w:r>
-      <w:proofErr w:type="spellStart"/>
       <w:r>
         <w:rPr>
           <w:sz w:val="28"/>
         </w:rPr>
         <w:t>байєса</w:t>
       </w:r>
-      <w:proofErr w:type="spellEnd"/>
       <w:r>
         <w:rPr>
           <w:spacing w:val="-2"/>
@@ -4343,14 +3356,12 @@
         </w:rPr>
         <w:t xml:space="preserve"> </w:t>
       </w:r>
-      <w:proofErr w:type="spellStart"/>
       <w:r>
         <w:rPr>
           <w:sz w:val="28"/>
         </w:rPr>
         <w:t>Python</w:t>
       </w:r>
-      <w:proofErr w:type="spellEnd"/>
       <w:r>
         <w:rPr>
           <w:spacing w:val="-3"/>
@@ -4575,23 +3586,13 @@
                                 <w:szCs w:val="16"/>
                               </w:rPr>
                             </w:pPr>
-                            <w:proofErr w:type="spellStart"/>
                             <w:r>
                               <w:rPr>
                                 <w:rFonts w:ascii="Calibri" w:hAnsi="Calibri"/>
                                 <w:sz w:val="18"/>
                                 <w:szCs w:val="16"/>
                               </w:rPr>
-                              <w:t>Горєлко</w:t>
-                            </w:r>
-                            <w:proofErr w:type="spellEnd"/>
-                            <w:r>
-                              <w:rPr>
-                                <w:rFonts w:ascii="Calibri" w:hAnsi="Calibri"/>
-                                <w:sz w:val="18"/>
-                                <w:szCs w:val="16"/>
-                              </w:rPr>
-                              <w:t xml:space="preserve"> О. В.</w:t>
+                              <w:t>Горєлко О. В.</w:t>
                             </w:r>
                           </w:p>
                         </w:txbxContent>
@@ -5030,21 +4031,12 @@
                                     <w:sz w:val="18"/>
                                   </w:rPr>
                                 </w:pPr>
-                                <w:proofErr w:type="spellStart"/>
                                 <w:r>
                                   <w:rPr>
                                     <w:rFonts w:ascii="Calibri" w:hAnsi="Calibri"/>
                                     <w:sz w:val="18"/>
                                   </w:rPr>
-                                  <w:t>Змн</w:t>
-                                </w:r>
-                                <w:proofErr w:type="spellEnd"/>
-                                <w:r>
-                                  <w:rPr>
-                                    <w:rFonts w:ascii="Calibri" w:hAnsi="Calibri"/>
-                                    <w:sz w:val="18"/>
-                                  </w:rPr>
-                                  <w:t>.</w:t>
+                                  <w:t>Змн.</w:t>
                                 </w:r>
                               </w:p>
                             </w:txbxContent>
@@ -5101,21 +4093,12 @@
                                     <w:sz w:val="18"/>
                                   </w:rPr>
                                 </w:pPr>
-                                <w:proofErr w:type="spellStart"/>
                                 <w:r>
                                   <w:rPr>
                                     <w:rFonts w:ascii="Calibri" w:hAnsi="Calibri"/>
                                     <w:sz w:val="18"/>
                                   </w:rPr>
-                                  <w:t>Арк</w:t>
-                                </w:r>
-                                <w:proofErr w:type="spellEnd"/>
-                                <w:r>
-                                  <w:rPr>
-                                    <w:rFonts w:ascii="Calibri" w:hAnsi="Calibri"/>
-                                    <w:sz w:val="18"/>
-                                  </w:rPr>
-                                  <w:t>.</w:t>
+                                  <w:t>Арк.</w:t>
                                 </w:r>
                               </w:p>
                             </w:txbxContent>
@@ -5177,23 +4160,7 @@
                                     <w:rFonts w:ascii="Calibri" w:hAnsi="Calibri"/>
                                     <w:sz w:val="18"/>
                                   </w:rPr>
-                                  <w:t xml:space="preserve">№ </w:t>
-                                </w:r>
-                                <w:proofErr w:type="spellStart"/>
-                                <w:r>
-                                  <w:rPr>
-                                    <w:rFonts w:ascii="Calibri" w:hAnsi="Calibri"/>
-                                    <w:sz w:val="18"/>
-                                  </w:rPr>
-                                  <w:t>докум</w:t>
-                                </w:r>
-                                <w:proofErr w:type="spellEnd"/>
-                                <w:r>
-                                  <w:rPr>
-                                    <w:rFonts w:ascii="Calibri" w:hAnsi="Calibri"/>
-                                    <w:sz w:val="18"/>
-                                  </w:rPr>
-                                  <w:t>.</w:t>
+                                  <w:t>№ докум.</w:t>
                                 </w:r>
                               </w:p>
                               <w:p>
@@ -5424,21 +4391,12 @@
                                     <w:sz w:val="18"/>
                                   </w:rPr>
                                 </w:pPr>
-                                <w:proofErr w:type="spellStart"/>
                                 <w:r>
                                   <w:rPr>
                                     <w:rFonts w:ascii="Calibri" w:hAnsi="Calibri"/>
                                     <w:sz w:val="18"/>
                                   </w:rPr>
-                                  <w:t>Арк</w:t>
-                                </w:r>
-                                <w:proofErr w:type="spellEnd"/>
-                                <w:r>
-                                  <w:rPr>
-                                    <w:rFonts w:ascii="Calibri" w:hAnsi="Calibri"/>
-                                    <w:sz w:val="18"/>
-                                  </w:rPr>
-                                  <w:t>.</w:t>
+                                  <w:t>Арк.</w:t>
                                 </w:r>
                               </w:p>
                             </w:txbxContent>
@@ -5768,14 +4726,12 @@
                                   <w:sz w:val="18"/>
                                 </w:rPr>
                               </w:pPr>
-                              <w:proofErr w:type="spellStart"/>
                               <w:r>
                                 <w:rPr>
                                   <w:sz w:val="18"/>
                                 </w:rPr>
                                 <w:t>Пулеко</w:t>
                               </w:r>
-                              <w:proofErr w:type="spellEnd"/>
                               <w:r>
                                 <w:rPr>
                                   <w:spacing w:val="-1"/>
@@ -5845,23 +4801,13 @@
                           <w:szCs w:val="16"/>
                         </w:rPr>
                       </w:pPr>
-                      <w:proofErr w:type="spellStart"/>
                       <w:r>
                         <w:rPr>
                           <w:rFonts w:ascii="Calibri" w:hAnsi="Calibri"/>
                           <w:sz w:val="18"/>
                           <w:szCs w:val="16"/>
                         </w:rPr>
-                        <w:t>Горєлко</w:t>
-                      </w:r>
-                      <w:proofErr w:type="spellEnd"/>
-                      <w:r>
-                        <w:rPr>
-                          <w:rFonts w:ascii="Calibri" w:hAnsi="Calibri"/>
-                          <w:sz w:val="18"/>
-                          <w:szCs w:val="16"/>
-                        </w:rPr>
-                        <w:t xml:space="preserve"> О. В.</w:t>
+                        <w:t>Горєлко О. В.</w:t>
                       </w:r>
                     </w:p>
                   </w:txbxContent>
@@ -5892,21 +4838,12 @@
                               <w:sz w:val="18"/>
                             </w:rPr>
                           </w:pPr>
-                          <w:proofErr w:type="spellStart"/>
                           <w:r>
                             <w:rPr>
                               <w:rFonts w:ascii="Calibri" w:hAnsi="Calibri"/>
                               <w:sz w:val="18"/>
                             </w:rPr>
-                            <w:t>Змн</w:t>
-                          </w:r>
-                          <w:proofErr w:type="spellEnd"/>
-                          <w:r>
-                            <w:rPr>
-                              <w:rFonts w:ascii="Calibri" w:hAnsi="Calibri"/>
-                              <w:sz w:val="18"/>
-                            </w:rPr>
-                            <w:t>.</w:t>
+                            <w:t>Змн.</w:t>
                           </w:r>
                         </w:p>
                       </w:txbxContent>
@@ -5924,21 +4861,12 @@
                               <w:sz w:val="18"/>
                             </w:rPr>
                           </w:pPr>
-                          <w:proofErr w:type="spellStart"/>
                           <w:r>
                             <w:rPr>
                               <w:rFonts w:ascii="Calibri" w:hAnsi="Calibri"/>
                               <w:sz w:val="18"/>
                             </w:rPr>
-                            <w:t>Арк</w:t>
-                          </w:r>
-                          <w:proofErr w:type="spellEnd"/>
-                          <w:r>
-                            <w:rPr>
-                              <w:rFonts w:ascii="Calibri" w:hAnsi="Calibri"/>
-                              <w:sz w:val="18"/>
-                            </w:rPr>
-                            <w:t>.</w:t>
+                            <w:t>Арк.</w:t>
                           </w:r>
                         </w:p>
                       </w:txbxContent>
@@ -5961,23 +4889,7 @@
                               <w:rFonts w:ascii="Calibri" w:hAnsi="Calibri"/>
                               <w:sz w:val="18"/>
                             </w:rPr>
-                            <w:t xml:space="preserve">№ </w:t>
-                          </w:r>
-                          <w:proofErr w:type="spellStart"/>
-                          <w:r>
-                            <w:rPr>
-                              <w:rFonts w:ascii="Calibri" w:hAnsi="Calibri"/>
-                              <w:sz w:val="18"/>
-                            </w:rPr>
-                            <w:t>докум</w:t>
-                          </w:r>
-                          <w:proofErr w:type="spellEnd"/>
-                          <w:r>
-                            <w:rPr>
-                              <w:rFonts w:ascii="Calibri" w:hAnsi="Calibri"/>
-                              <w:sz w:val="18"/>
-                            </w:rPr>
-                            <w:t>.</w:t>
+                            <w:t>№ докум.</w:t>
                           </w:r>
                         </w:p>
                         <w:p>
@@ -6091,21 +5003,12 @@
                               <w:sz w:val="18"/>
                             </w:rPr>
                           </w:pPr>
-                          <w:proofErr w:type="spellStart"/>
                           <w:r>
                             <w:rPr>
                               <w:rFonts w:ascii="Calibri" w:hAnsi="Calibri"/>
                               <w:sz w:val="18"/>
                             </w:rPr>
-                            <w:t>Арк</w:t>
-                          </w:r>
-                          <w:proofErr w:type="spellEnd"/>
-                          <w:r>
-                            <w:rPr>
-                              <w:rFonts w:ascii="Calibri" w:hAnsi="Calibri"/>
-                              <w:sz w:val="18"/>
-                            </w:rPr>
-                            <w:t>.</w:t>
+                            <w:t>Арк.</w:t>
                           </w:r>
                         </w:p>
                       </w:txbxContent>
@@ -6318,14 +5221,12 @@
                             <w:sz w:val="18"/>
                           </w:rPr>
                         </w:pPr>
-                        <w:proofErr w:type="spellStart"/>
                         <w:r>
                           <w:rPr>
                             <w:sz w:val="18"/>
                           </w:rPr>
                           <w:t>Пулеко</w:t>
                         </w:r>
-                        <w:proofErr w:type="spellEnd"/>
                         <w:r>
                           <w:rPr>
                             <w:spacing w:val="-1"/>
@@ -6788,7 +5689,6 @@
                                 <w:sz w:val="20"/>
                               </w:rPr>
                             </w:pPr>
-                            <w:proofErr w:type="spellStart"/>
                             <w:r>
                               <w:rPr>
                                 <w:rFonts w:ascii="Calibri" w:hAnsi="Calibri"/>
@@ -6797,7 +5697,6 @@
                               </w:rPr>
                               <w:t>Змн</w:t>
                             </w:r>
-                            <w:proofErr w:type="spellEnd"/>
                             <w:r>
                               <w:rPr>
                                 <w:rFonts w:ascii="Tahoma" w:hAnsi="Tahoma"/>
@@ -6861,23 +5760,13 @@
                                 <w:szCs w:val="18"/>
                               </w:rPr>
                             </w:pPr>
-                            <w:proofErr w:type="spellStart"/>
                             <w:r>
                               <w:rPr>
                                 <w:rFonts w:ascii="Calibri" w:hAnsi="Calibri"/>
                                 <w:sz w:val="18"/>
                                 <w:szCs w:val="18"/>
                               </w:rPr>
-                              <w:t>Арк</w:t>
-                            </w:r>
-                            <w:proofErr w:type="spellEnd"/>
-                            <w:r>
-                              <w:rPr>
-                                <w:rFonts w:ascii="Calibri" w:hAnsi="Calibri"/>
-                                <w:sz w:val="18"/>
-                                <w:szCs w:val="18"/>
-                              </w:rPr>
-                              <w:t>.</w:t>
+                              <w:t>Арк.</w:t>
                             </w:r>
                           </w:p>
                         </w:txbxContent>
@@ -6941,25 +5830,7 @@
                                 <w:sz w:val="18"/>
                                 <w:szCs w:val="18"/>
                               </w:rPr>
-                              <w:t xml:space="preserve">№ </w:t>
-                            </w:r>
-                            <w:proofErr w:type="spellStart"/>
-                            <w:r>
-                              <w:rPr>
-                                <w:rFonts w:ascii="Calibri" w:hAnsi="Calibri"/>
-                                <w:sz w:val="18"/>
-                                <w:szCs w:val="18"/>
-                              </w:rPr>
-                              <w:t>докум</w:t>
-                            </w:r>
-                            <w:proofErr w:type="spellEnd"/>
-                            <w:r>
-                              <w:rPr>
-                                <w:rFonts w:ascii="Calibri" w:hAnsi="Calibri"/>
-                                <w:sz w:val="18"/>
-                                <w:szCs w:val="18"/>
-                              </w:rPr>
-                              <w:t>.</w:t>
+                              <w:t>№ докум.</w:t>
                             </w:r>
                           </w:p>
                         </w:txbxContent>
@@ -7144,19 +6015,11 @@
                                 <w:sz w:val="20"/>
                               </w:rPr>
                             </w:pPr>
-                            <w:proofErr w:type="spellStart"/>
                             <w:r>
                               <w:rPr>
                                 <w:sz w:val="20"/>
                               </w:rPr>
-                              <w:t>Арк</w:t>
-                            </w:r>
-                            <w:proofErr w:type="spellEnd"/>
-                            <w:r>
-                              <w:rPr>
-                                <w:sz w:val="20"/>
-                              </w:rPr>
-                              <w:t>.</w:t>
+                              <w:t>Арк.</w:t>
                             </w:r>
                           </w:p>
                         </w:txbxContent>
@@ -7368,19 +6231,8 @@
                                 <w:szCs w:val="25"/>
                                 <w:lang w:val="uk-UA"/>
                               </w:rPr>
-                              <w:t xml:space="preserve"> </w:t>
+                              <w:t xml:space="preserve"> Лр</w:t>
                             </w:r>
-                            <w:proofErr w:type="spellStart"/>
-                            <w:r>
-                              <w:rPr>
-                                <w:rFonts w:ascii="Times New Roman" w:hAnsi="Times New Roman" w:cs="Times New Roman"/>
-                                <w:i/>
-                                <w:szCs w:val="25"/>
-                                <w:lang w:val="uk-UA"/>
-                              </w:rPr>
-                              <w:t>Лр</w:t>
-                            </w:r>
-                            <w:proofErr w:type="spellEnd"/>
                             <w:r>
                               <w:rPr>
                                 <w:rFonts w:ascii="Times New Roman" w:hAnsi="Times New Roman" w:cs="Times New Roman"/>
@@ -7628,29 +6480,14 @@
                                 <w:rPr>
                                   <w:sz w:val="20"/>
                                 </w:rPr>
-                                <w:t xml:space="preserve"> </w:t>
-                              </w:r>
-                              <w:proofErr w:type="spellStart"/>
-                              <w:r>
-                                <w:rPr>
-                                  <w:sz w:val="20"/>
-                                </w:rPr>
-                                <w:t>Розро</w:t>
+                                <w:t xml:space="preserve"> Розро</w:t>
                               </w:r>
                               <w:r>
                                 <w:rPr>
                                   <w:rFonts w:ascii="Tahoma" w:hAnsi="Tahoma"/>
                                   <w:sz w:val="20"/>
                                 </w:rPr>
-                                <w:t>б</w:t>
-                              </w:r>
-                              <w:proofErr w:type="spellEnd"/>
-                              <w:r>
-                                <w:rPr>
-                                  <w:rFonts w:ascii="Tahoma" w:hAnsi="Tahoma"/>
-                                  <w:sz w:val="20"/>
-                                </w:rPr>
-                                <w:t>.</w:t>
+                                <w:t>б.</w:t>
                               </w:r>
                             </w:p>
                           </w:txbxContent>
@@ -7708,23 +6545,13 @@
                                   <w:szCs w:val="16"/>
                                 </w:rPr>
                               </w:pPr>
-                              <w:proofErr w:type="spellStart"/>
                               <w:r>
                                 <w:rPr>
                                   <w:rFonts w:ascii="Calibri" w:hAnsi="Calibri"/>
                                   <w:sz w:val="18"/>
                                   <w:szCs w:val="16"/>
                                 </w:rPr>
-                                <w:t>Горєлко</w:t>
-                              </w:r>
-                              <w:proofErr w:type="spellEnd"/>
-                              <w:r>
-                                <w:rPr>
-                                  <w:rFonts w:ascii="Calibri" w:hAnsi="Calibri"/>
-                                  <w:sz w:val="18"/>
-                                  <w:szCs w:val="16"/>
-                                </w:rPr>
-                                <w:t xml:space="preserve"> О. В.</w:t>
+                                <w:t>Горєлко О. В.</w:t>
                               </w:r>
                             </w:p>
                             <w:p>
@@ -7809,21 +6636,12 @@
                                 </w:rPr>
                                 <w:t xml:space="preserve"> </w:t>
                               </w:r>
-                              <w:proofErr w:type="spellStart"/>
                               <w:r>
                                 <w:rPr>
                                   <w:sz w:val="20"/>
                                   <w:lang w:val="ru-RU"/>
                                 </w:rPr>
-                                <w:t>Перевір</w:t>
-                              </w:r>
-                              <w:proofErr w:type="spellEnd"/>
-                              <w:r>
-                                <w:rPr>
-                                  <w:sz w:val="20"/>
-                                  <w:lang w:val="ru-RU"/>
-                                </w:rPr>
-                                <w:t>.</w:t>
+                                <w:t>Перевір.</w:t>
                               </w:r>
                             </w:p>
                           </w:txbxContent>
@@ -7881,14 +6699,12 @@
                                   <w:lang w:val="uk-UA"/>
                                 </w:rPr>
                               </w:pPr>
-                              <w:proofErr w:type="spellStart"/>
                               <w:r>
                                 <w:rPr>
                                   <w:sz w:val="18"/>
                                 </w:rPr>
                                 <w:t>Пулеко</w:t>
                               </w:r>
-                              <w:proofErr w:type="spellEnd"/>
                               <w:r>
                                 <w:rPr>
                                   <w:spacing w:val="-1"/>
@@ -8843,18 +7659,18 @@
         </mc:Choice>
         <mc:Fallback>
           <w:pict>
-            <v:group w14:anchorId="5952BE97" id="Group 25" o:spid="_x0000_s1050" style="position:absolute;margin-left:-16.85pt;margin-top:-20.45pt;width:524.4pt;height:810.7pt;z-index:251658240" coordorigin="1134,284" coordsize="10488,16214" o:gfxdata="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">
-              <v:rect id="Rectangle 26" o:spid="_x0000_s1051" style="position:absolute;left:1134;top:284;width:10488;height:16214;visibility:visible;mso-wrap-style:square;v-text-anchor:top" o:gfxdata="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" filled="f" strokeweight="2pt"/>
-              <v:line id="Line 27" o:spid="_x0000_s1052" style="position:absolute;visibility:visible;mso-wrap-style:square" from="1655,14214" to="1656,15056" o:connectortype="straight" o:gfxdata="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" strokeweight="2pt"/>
-              <v:line id="Line 28" o:spid="_x0000_s1053" style="position:absolute;visibility:visible;mso-wrap-style:square" from="1139,14206" to="11610,14207" o:connectortype="straight" o:gfxdata="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" strokeweight="2pt"/>
-              <v:line id="Line 29" o:spid="_x0000_s1054" style="position:absolute;visibility:visible;mso-wrap-style:square" from="2280,14222" to="2281,16489" o:connectortype="straight" o:gfxdata="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" strokeweight="2pt"/>
-              <v:line id="Line 30" o:spid="_x0000_s1055" style="position:absolute;visibility:visible;mso-wrap-style:square" from="3714,14222" to="3715,16489" o:connectortype="straight" o:gfxdata="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" strokeweight="2pt"/>
-              <v:line id="Line 31" o:spid="_x0000_s1056" style="position:absolute;visibility:visible;mso-wrap-style:square" from="4572,14222" to="4574,16489" o:connectortype="straight" o:gfxdata="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" strokeweight="2pt"/>
-              <v:line id="Line 32" o:spid="_x0000_s1057" style="position:absolute;visibility:visible;mso-wrap-style:square" from="5146,14214" to="5147,16481" o:connectortype="straight" o:gfxdata="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" strokeweight="2pt"/>
-              <v:line id="Line 33" o:spid="_x0000_s1058" style="position:absolute;visibility:visible;mso-wrap-style:square" from="9445,15070" to="9447,15632" o:connectortype="straight" o:gfxdata="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" strokeweight="2pt"/>
-              <v:line id="Line 34" o:spid="_x0000_s1059" style="position:absolute;visibility:visible;mso-wrap-style:square" from="1139,15925" to="5136,15926" o:connectortype="straight" o:gfxdata="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" strokeweight="1pt"/>
-              <v:line id="Line 35" o:spid="_x0000_s1060" style="position:absolute;visibility:visible;mso-wrap-style:square" from="1139,16211" to="5136,16212" o:connectortype="straight" o:gfxdata="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" strokeweight="1pt"/>
-              <v:rect id="Rectangle 36" o:spid="_x0000_s1061" style="position:absolute;left:1162;top:14805;width:463;height:251;visibility:visible;mso-wrap-style:square;v-text-anchor:top" o:gfxdata="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" filled="f" stroked="f" strokeweight=".25pt">
+            <v:group w14:anchorId="5952BE97" id="Group 25" o:spid="_x0000_s1050" style="position:absolute;margin-left:-16.85pt;margin-top:-20.45pt;width:524.4pt;height:810.7pt;z-index:251658240" coordorigin="1134,284" coordsize="10488,16214" o:gfxdata="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">
+              <v:rect id="Rectangle 26" o:spid="_x0000_s1051" style="position:absolute;left:1134;top:284;width:10488;height:16214;visibility:visible;mso-wrap-style:square;v-text-anchor:top" o:gfxdata="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" filled="f" strokeweight="2pt"/>
+              <v:line id="Line 27" o:spid="_x0000_s1052" style="position:absolute;visibility:visible;mso-wrap-style:square" from="1655,14214" to="1656,15056" o:connectortype="straight" o:gfxdata="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" strokeweight="2pt"/>
+              <v:line id="Line 28" o:spid="_x0000_s1053" style="position:absolute;visibility:visible;mso-wrap-style:square" from="1139,14206" to="11610,14207" o:connectortype="straight" o:gfxdata="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" strokeweight="2pt"/>
+              <v:line id="Line 29" o:spid="_x0000_s1054" style="position:absolute;visibility:visible;mso-wrap-style:square" from="2280,14222" to="2281,16489" o:connectortype="straight" o:gfxdata="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" strokeweight="2pt"/>
+              <v:line id="Line 30" o:spid="_x0000_s1055" style="position:absolute;visibility:visible;mso-wrap-style:square" from="3714,14222" to="3715,16489" o:connectortype="straight" o:gfxdata="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" strokeweight="2pt"/>
+              <v:line id="Line 31" o:spid="_x0000_s1056" style="position:absolute;visibility:visible;mso-wrap-style:square" from="4572,14222" to="4574,16489" o:connectortype="straight" o:gfxdata="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" strokeweight="2pt"/>
+              <v:line id="Line 32" o:spid="_x0000_s1057" style="position:absolute;visibility:visible;mso-wrap-style:square" from="5146,14214" to="5147,16481" o:connectortype="straight" o:gfxdata="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" strokeweight="2pt"/>
+              <v:line id="Line 33" o:spid="_x0000_s1058" style="position:absolute;visibility:visible;mso-wrap-style:square" from="9445,15070" to="9447,15632" o:connectortype="straight" o:gfxdata="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" strokeweight="2pt"/>
+              <v:line id="Line 34" o:spid="_x0000_s1059" style="position:absolute;visibility:visible;mso-wrap-style:square" from="1139,15925" to="5136,15926" o:connectortype="straight" o:gfxdata="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" strokeweight="1pt"/>
+              <v:line id="Line 35" o:spid="_x0000_s1060" style="position:absolute;visibility:visible;mso-wrap-style:square" from="1139,16211" to="5136,16212" o:connectortype="straight" o:gfxdata="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" strokeweight="1pt"/>
+              <v:rect id="Rectangle 36" o:spid="_x0000_s1061" style="position:absolute;left:1162;top:14805;width:463;height:251;visibility:visible;mso-wrap-style:square;v-text-anchor:top" o:gfxdata="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" filled="f" stroked="f" strokeweight=".25pt">
                 <v:textbox inset="0,0,0,0">
                   <w:txbxContent>
                     <w:p>
@@ -8866,7 +7682,6 @@
                           <w:sz w:val="20"/>
                         </w:rPr>
                       </w:pPr>
-                      <w:proofErr w:type="spellStart"/>
                       <w:r>
                         <w:rPr>
                           <w:rFonts w:ascii="Calibri" w:hAnsi="Calibri"/>
@@ -8875,7 +7690,6 @@
                         </w:rPr>
                         <w:t>Змн</w:t>
                       </w:r>
-                      <w:proofErr w:type="spellEnd"/>
                       <w:r>
                         <w:rPr>
                           <w:rFonts w:ascii="Tahoma" w:hAnsi="Tahoma"/>
@@ -8887,42 +7701,7 @@
                   </w:txbxContent>
                 </v:textbox>
               </v:rect>
-              <v:rect id="Rectangle 37" o:spid="_x0000_s1062" style="position:absolute;left:1685;top:14805;width:577;height:251;visibility:visible;mso-wrap-style:square;v-text-anchor:top" o:gfxdata="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" filled="f" stroked="f" strokeweight=".25pt">
-                <v:textbox inset="0,0,0,0">
-                  <w:txbxContent>
-                    <w:p>
-                      <w:pPr>
-                        <w:pStyle w:val="a7"/>
-                        <w:jc w:val="center"/>
-                        <w:rPr>
-                          <w:rFonts w:ascii="Calibri" w:hAnsi="Calibri"/>
-                          <w:sz w:val="18"/>
-                          <w:szCs w:val="18"/>
-                        </w:rPr>
-                      </w:pPr>
-                      <w:proofErr w:type="spellStart"/>
-                      <w:r>
-                        <w:rPr>
-                          <w:rFonts w:ascii="Calibri" w:hAnsi="Calibri"/>
-                          <w:sz w:val="18"/>
-                          <w:szCs w:val="18"/>
-                        </w:rPr>
-                        <w:t>Арк</w:t>
-                      </w:r>
-                      <w:proofErr w:type="spellEnd"/>
-                      <w:r>
-                        <w:rPr>
-                          <w:rFonts w:ascii="Calibri" w:hAnsi="Calibri"/>
-                          <w:sz w:val="18"/>
-                          <w:szCs w:val="18"/>
-                        </w:rPr>
-                        <w:t>.</w:t>
-                      </w:r>
-                    </w:p>
-                  </w:txbxContent>
-                </v:textbox>
-              </v:rect>
-              <v:rect id="Rectangle 38" o:spid="_x0000_s1063" style="position:absolute;left:2323;top:14805;width:1349;height:251;visibility:visible;mso-wrap-style:square;v-text-anchor:top" o:gfxdata="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" filled="f" stroked="f" strokeweight=".25pt">
+              <v:rect id="Rectangle 37" o:spid="_x0000_s1062" style="position:absolute;left:1685;top:14805;width:577;height:251;visibility:visible;mso-wrap-style:square;v-text-anchor:top" o:gfxdata="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" filled="f" stroked="f" strokeweight=".25pt">
                 <v:textbox inset="0,0,0,0">
                   <w:txbxContent>
                     <w:p>
@@ -8941,31 +7720,38 @@
                           <w:sz w:val="18"/>
                           <w:szCs w:val="18"/>
                         </w:rPr>
-                        <w:t xml:space="preserve">№ </w:t>
+                        <w:t>Арк.</w:t>
                       </w:r>
-                      <w:proofErr w:type="spellStart"/>
+                    </w:p>
+                  </w:txbxContent>
+                </v:textbox>
+              </v:rect>
+              <v:rect id="Rectangle 38" o:spid="_x0000_s1063" style="position:absolute;left:2323;top:14805;width:1349;height:251;visibility:visible;mso-wrap-style:square;v-text-anchor:top" o:gfxdata="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" filled="f" stroked="f" strokeweight=".25pt">
+                <v:textbox inset="0,0,0,0">
+                  <w:txbxContent>
+                    <w:p>
+                      <w:pPr>
+                        <w:pStyle w:val="a7"/>
+                        <w:jc w:val="center"/>
+                        <w:rPr>
+                          <w:rFonts w:ascii="Calibri" w:hAnsi="Calibri"/>
+                          <w:sz w:val="18"/>
+                          <w:szCs w:val="18"/>
+                        </w:rPr>
+                      </w:pPr>
                       <w:r>
                         <w:rPr>
                           <w:rFonts w:ascii="Calibri" w:hAnsi="Calibri"/>
                           <w:sz w:val="18"/>
                           <w:szCs w:val="18"/>
                         </w:rPr>
-                        <w:t>докум</w:t>
-                      </w:r>
-                      <w:proofErr w:type="spellEnd"/>
-                      <w:r>
-                        <w:rPr>
-                          <w:rFonts w:ascii="Calibri" w:hAnsi="Calibri"/>
-                          <w:sz w:val="18"/>
-                          <w:szCs w:val="18"/>
-                        </w:rPr>
-                        <w:t>.</w:t>
+                        <w:t>№ докум.</w:t>
                       </w:r>
                     </w:p>
                   </w:txbxContent>
                 </v:textbox>
               </v:rect>
-              <v:rect id="Rectangle 39" o:spid="_x0000_s1064" style="position:absolute;left:3747;top:14805;width:805;height:251;visibility:visible;mso-wrap-style:square;v-text-anchor:top" o:gfxdata="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" filled="f" stroked="f" strokeweight=".25pt">
+              <v:rect id="Rectangle 39" o:spid="_x0000_s1064" style="position:absolute;left:3747;top:14805;width:805;height:251;visibility:visible;mso-wrap-style:square;v-text-anchor:top" o:gfxdata="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" filled="f" stroked="f" strokeweight=".25pt">
                 <v:textbox inset="0,0,0,0">
                   <w:txbxContent>
                     <w:p>
@@ -8990,7 +7776,7 @@
                   </w:txbxContent>
                 </v:textbox>
               </v:rect>
-              <v:rect id="Rectangle 40" o:spid="_x0000_s1065" style="position:absolute;left:4597;top:14805;width:525;height:251;visibility:visible;mso-wrap-style:square;v-text-anchor:top" o:gfxdata="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" filled="f" stroked="f" strokeweight=".25pt">
+              <v:rect id="Rectangle 40" o:spid="_x0000_s1065" style="position:absolute;left:4597;top:14805;width:525;height:251;visibility:visible;mso-wrap-style:square;v-text-anchor:top" o:gfxdata="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" filled="f" stroked="f" strokeweight=".25pt">
                 <v:textbox inset="0,0,0,0">
                   <w:txbxContent>
                     <w:p>
@@ -9015,7 +7801,7 @@
                   </w:txbxContent>
                 </v:textbox>
               </v:rect>
-              <v:rect id="Rectangle 41" o:spid="_x0000_s1066" style="position:absolute;left:9487;top:15086;width:774;height:250;visibility:visible;mso-wrap-style:square;v-text-anchor:top" o:gfxdata="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" filled="f" stroked="f" strokeweight=".25pt">
+              <v:rect id="Rectangle 41" o:spid="_x0000_s1066" style="position:absolute;left:9487;top:15086;width:774;height:250;visibility:visible;mso-wrap-style:square;v-text-anchor:top" o:gfxdata="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" filled="f" stroked="f" strokeweight=".25pt">
                 <v:textbox inset="0,0,0,0">
                   <w:txbxContent>
                     <w:p>
@@ -9027,25 +7813,17 @@
                           <w:sz w:val="20"/>
                         </w:rPr>
                       </w:pPr>
-                      <w:proofErr w:type="spellStart"/>
                       <w:r>
                         <w:rPr>
                           <w:sz w:val="20"/>
                         </w:rPr>
-                        <w:t>Арк</w:t>
-                      </w:r>
-                      <w:proofErr w:type="spellEnd"/>
-                      <w:r>
-                        <w:rPr>
-                          <w:sz w:val="20"/>
-                        </w:rPr>
-                        <w:t>.</w:t>
+                        <w:t>Арк.</w:t>
                       </w:r>
                     </w:p>
                   </w:txbxContent>
                 </v:textbox>
               </v:rect>
-              <v:rect id="Rectangle 42" o:spid="_x0000_s1067" style="position:absolute;left:9487;top:15382;width:774;height:251;visibility:visible;mso-wrap-style:square;v-text-anchor:top" o:gfxdata="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" filled="f" stroked="f" strokeweight=".25pt">
+              <v:rect id="Rectangle 42" o:spid="_x0000_s1067" style="position:absolute;left:9487;top:15382;width:774;height:251;visibility:visible;mso-wrap-style:square;v-text-anchor:top" o:gfxdata="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" filled="f" stroked="f" strokeweight=".25pt">
                 <v:textbox inset="1pt,1pt,1pt,1pt">
                   <w:txbxContent>
                     <w:p>
@@ -9068,7 +7846,7 @@
                   </w:txbxContent>
                 </v:textbox>
               </v:rect>
-              <v:rect id="Rectangle 43" o:spid="_x0000_s1068" style="position:absolute;left:5203;top:14377;width:6377;height:572;visibility:visible;mso-wrap-style:square;v-text-anchor:top" o:gfxdata="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" filled="f" stroked="f" strokeweight=".25pt">
+              <v:rect id="Rectangle 43" o:spid="_x0000_s1068" style="position:absolute;left:5203;top:14377;width:6377;height:572;visibility:visible;mso-wrap-style:square;v-text-anchor:top" o:gfxdata="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" filled="f" stroked="f" strokeweight=".25pt">
                 <v:textbox inset="1pt,1pt,1pt,1pt">
                   <w:txbxContent>
                     <w:p>
@@ -9173,19 +7951,8 @@
                           <w:szCs w:val="25"/>
                           <w:lang w:val="uk-UA"/>
                         </w:rPr>
-                        <w:t xml:space="preserve"> </w:t>
+                        <w:t xml:space="preserve"> Лр</w:t>
                       </w:r>
-                      <w:proofErr w:type="spellStart"/>
-                      <w:r>
-                        <w:rPr>
-                          <w:rFonts w:ascii="Times New Roman" w:hAnsi="Times New Roman" w:cs="Times New Roman"/>
-                          <w:i/>
-                          <w:szCs w:val="25"/>
-                          <w:lang w:val="uk-UA"/>
-                        </w:rPr>
-                        <w:t>Лр</w:t>
-                      </w:r>
-                      <w:proofErr w:type="spellEnd"/>
                       <w:r>
                         <w:rPr>
                           <w:rFonts w:ascii="Times New Roman" w:hAnsi="Times New Roman" w:cs="Times New Roman"/>
@@ -9206,13 +7973,13 @@
                   </w:txbxContent>
                 </v:textbox>
               </v:rect>
-              <v:line id="Line 44" o:spid="_x0000_s1069" style="position:absolute;visibility:visible;mso-wrap-style:square" from="1140,15065" to="11611,15066" o:connectortype="straight" o:gfxdata="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" strokeweight="2pt"/>
-              <v:line id="Line 45" o:spid="_x0000_s1070" style="position:absolute;visibility:visible;mso-wrap-style:square" from="1147,14780" to="5144,14781" o:connectortype="straight" o:gfxdata="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" strokeweight="2pt"/>
-              <v:line id="Line 46" o:spid="_x0000_s1071" style="position:absolute;visibility:visible;mso-wrap-style:square" from="1139,14492" to="5136,14493" o:connectortype="straight" o:gfxdata="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" strokeweight="1pt"/>
-              <v:line id="Line 47" o:spid="_x0000_s1072" style="position:absolute;visibility:visible;mso-wrap-style:square" from="1139,15637" to="5136,15638" o:connectortype="straight" o:gfxdata="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" strokeweight="1pt"/>
-              <v:line id="Line 48" o:spid="_x0000_s1073" style="position:absolute;visibility:visible;mso-wrap-style:square" from="1139,15349" to="5136,15350" o:connectortype="straight" o:gfxdata="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" strokeweight="1pt"/>
-              <v:group id="Group 49" o:spid="_x0000_s1074" style="position:absolute;left:1154;top:15093;width:2518;height:251" coordsize="19999,20000" o:gfxdata="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">
-                <v:rect id="Rectangle 50" o:spid="_x0000_s1075" style="position:absolute;width:8856;height:20000;visibility:visible;mso-wrap-style:square;v-text-anchor:top" o:gfxdata="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" filled="f" stroked="f" strokeweight=".25pt">
+              <v:line id="Line 44" o:spid="_x0000_s1069" style="position:absolute;visibility:visible;mso-wrap-style:square" from="1140,15065" to="11611,15066" o:connectortype="straight" o:gfxdata="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" strokeweight="2pt"/>
+              <v:line id="Line 45" o:spid="_x0000_s1070" style="position:absolute;visibility:visible;mso-wrap-style:square" from="1147,14780" to="5144,14781" o:connectortype="straight" o:gfxdata="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" strokeweight="2pt"/>
+              <v:line id="Line 46" o:spid="_x0000_s1071" style="position:absolute;visibility:visible;mso-wrap-style:square" from="1139,14492" to="5136,14493" o:connectortype="straight" o:gfxdata="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" strokeweight="1pt"/>
+              <v:line id="Line 47" o:spid="_x0000_s1072" style="position:absolute;visibility:visible;mso-wrap-style:square" from="1139,15637" to="5136,15638" o:connectortype="straight" o:gfxdata="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" strokeweight="1pt"/>
+              <v:line id="Line 48" o:spid="_x0000_s1073" style="position:absolute;visibility:visible;mso-wrap-style:square" from="1139,15349" to="5136,15350" o:connectortype="straight" o:gfxdata="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" strokeweight="1pt"/>
+              <v:group id="Group 49" o:spid="_x0000_s1074" style="position:absolute;left:1154;top:15093;width:2518;height:251" coordsize="19999,20000" o:gfxdata="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">
+                <v:rect id="Rectangle 50" o:spid="_x0000_s1075" style="position:absolute;width:8856;height:20000;visibility:visible;mso-wrap-style:square;v-text-anchor:top" o:gfxdata="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" filled="f" stroked="f" strokeweight=".25pt">
                   <v:textbox inset="0,0,0,0">
                     <w:txbxContent>
                       <w:p>
@@ -9227,35 +7994,20 @@
                           <w:rPr>
                             <w:sz w:val="20"/>
                           </w:rPr>
-                          <w:t xml:space="preserve"> </w:t>
-                        </w:r>
-                        <w:proofErr w:type="spellStart"/>
-                        <w:r>
-                          <w:rPr>
-                            <w:sz w:val="20"/>
-                          </w:rPr>
-                          <w:t>Розро</w:t>
+                          <w:t xml:space="preserve"> Розро</w:t>
                         </w:r>
                         <w:r>
                           <w:rPr>
                             <w:rFonts w:ascii="Tahoma" w:hAnsi="Tahoma"/>
                             <w:sz w:val="20"/>
                           </w:rPr>
-                          <w:t>б</w:t>
-                        </w:r>
-                        <w:proofErr w:type="spellEnd"/>
-                        <w:r>
-                          <w:rPr>
-                            <w:rFonts w:ascii="Tahoma" w:hAnsi="Tahoma"/>
-                            <w:sz w:val="20"/>
-                          </w:rPr>
-                          <w:t>.</w:t>
+                          <w:t>б.</w:t>
                         </w:r>
                       </w:p>
                     </w:txbxContent>
                   </v:textbox>
                 </v:rect>
-                <v:rect id="Rectangle 51" o:spid="_x0000_s1076" style="position:absolute;left:9281;width:10718;height:20000;visibility:visible;mso-wrap-style:square;v-text-anchor:top" o:gfxdata="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" filled="f" stroked="f" strokeweight=".25pt">
+                <v:rect id="Rectangle 51" o:spid="_x0000_s1076" style="position:absolute;left:9281;width:10718;height:20000;visibility:visible;mso-wrap-style:square;v-text-anchor:top" o:gfxdata="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" filled="f" stroked="f" strokeweight=".25pt">
                   <v:textbox inset="0,0,0,0">
                     <w:txbxContent>
                       <w:p>
@@ -9268,23 +8020,13 @@
                             <w:szCs w:val="16"/>
                           </w:rPr>
                         </w:pPr>
-                        <w:proofErr w:type="spellStart"/>
                         <w:r>
                           <w:rPr>
                             <w:rFonts w:ascii="Calibri" w:hAnsi="Calibri"/>
                             <w:sz w:val="18"/>
                             <w:szCs w:val="16"/>
                           </w:rPr>
-                          <w:t>Горєлко</w:t>
-                        </w:r>
-                        <w:proofErr w:type="spellEnd"/>
-                        <w:r>
-                          <w:rPr>
-                            <w:rFonts w:ascii="Calibri" w:hAnsi="Calibri"/>
-                            <w:sz w:val="18"/>
-                            <w:szCs w:val="16"/>
-                          </w:rPr>
-                          <w:t xml:space="preserve"> О. В.</w:t>
+                          <w:t>Горєлко О. В.</w:t>
                         </w:r>
                       </w:p>
                       <w:p>
@@ -9300,8 +8042,8 @@
                   </v:textbox>
                 </v:rect>
               </v:group>
-              <v:group id="Group 52" o:spid="_x0000_s1077" style="position:absolute;left:1154;top:15374;width:2518;height:251" coordsize="19999,20000" o:gfxdata="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">
-                <v:rect id="Rectangle 53" o:spid="_x0000_s1078" style="position:absolute;width:8856;height:20000;visibility:visible;mso-wrap-style:square;v-text-anchor:top" o:gfxdata="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" filled="f" stroked="f" strokeweight=".25pt">
+              <v:group id="Group 52" o:spid="_x0000_s1077" style="position:absolute;left:1154;top:15374;width:2518;height:251" coordsize="19999,20000" o:gfxdata="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">
+                <v:rect id="Rectangle 53" o:spid="_x0000_s1078" style="position:absolute;width:8856;height:20000;visibility:visible;mso-wrap-style:square;v-text-anchor:top" o:gfxdata="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" filled="f" stroked="f" strokeweight=".25pt">
                   <v:textbox inset="0,0,0,0">
                     <w:txbxContent>
                       <w:p>
@@ -9318,27 +8060,18 @@
                           </w:rPr>
                           <w:t xml:space="preserve"> </w:t>
                         </w:r>
-                        <w:proofErr w:type="spellStart"/>
                         <w:r>
                           <w:rPr>
                             <w:sz w:val="20"/>
                             <w:lang w:val="ru-RU"/>
                           </w:rPr>
-                          <w:t>Перевір</w:t>
-                        </w:r>
-                        <w:proofErr w:type="spellEnd"/>
-                        <w:r>
-                          <w:rPr>
-                            <w:sz w:val="20"/>
-                            <w:lang w:val="ru-RU"/>
-                          </w:rPr>
-                          <w:t>.</w:t>
+                          <w:t>Перевір.</w:t>
                         </w:r>
                       </w:p>
                     </w:txbxContent>
                   </v:textbox>
                 </v:rect>
-                <v:rect id="Rectangle 54" o:spid="_x0000_s1079" style="position:absolute;left:9281;width:10718;height:20000;visibility:visible;mso-wrap-style:square;v-text-anchor:top" o:gfxdata="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" filled="f" stroked="f" strokeweight=".25pt">
+                <v:rect id="Rectangle 54" o:spid="_x0000_s1079" style="position:absolute;left:9281;width:10718;height:20000;visibility:visible;mso-wrap-style:square;v-text-anchor:top" o:gfxdata="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" filled="f" stroked="f" strokeweight=".25pt">
                   <v:textbox inset="0,0,0,0">
                     <w:txbxContent>
                       <w:p>
@@ -9351,14 +8084,12 @@
                             <w:lang w:val="uk-UA"/>
                           </w:rPr>
                         </w:pPr>
-                        <w:proofErr w:type="spellStart"/>
                         <w:r>
                           <w:rPr>
                             <w:sz w:val="18"/>
                           </w:rPr>
                           <w:t>Пулеко</w:t>
                         </w:r>
-                        <w:proofErr w:type="spellEnd"/>
                         <w:r>
                           <w:rPr>
                             <w:spacing w:val="-1"/>
@@ -9390,8 +8121,8 @@
                   </v:textbox>
                 </v:rect>
               </v:group>
-              <v:group id="Group 55" o:spid="_x0000_s1080" style="position:absolute;left:1154;top:15662;width:2518;height:251" coordsize="19999,20000" o:gfxdata="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">
-                <v:rect id="Rectangle 56" o:spid="_x0000_s1081" style="position:absolute;width:8856;height:20000;visibility:visible;mso-wrap-style:square;v-text-anchor:top" o:gfxdata="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" filled="f" stroked="f" strokeweight=".25pt">
+              <v:group id="Group 55" o:spid="_x0000_s1080" style="position:absolute;left:1154;top:15662;width:2518;height:251" coordsize="19999,20000" o:gfxdata="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">
+                <v:rect id="Rectangle 56" o:spid="_x0000_s1081" style="position:absolute;width:8856;height:20000;visibility:visible;mso-wrap-style:square;v-text-anchor:top" o:gfxdata="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" filled="f" stroked="f" strokeweight=".25pt">
                   <v:textbox inset="0,0,0,0">
                     <w:txbxContent>
                       <w:p>
@@ -9405,19 +8136,13 @@
                           <w:rPr>
                             <w:sz w:val="20"/>
                           </w:rPr>
-                          <w:t xml:space="preserve"> </w:t>
-                        </w:r>
-                        <w:r>
-                          <w:rPr>
-                            <w:sz w:val="20"/>
-                          </w:rPr>
-                          <w:t>Керівник</w:t>
+                          <w:t xml:space="preserve"> Керівник</w:t>
                         </w:r>
                       </w:p>
                     </w:txbxContent>
                   </v:textbox>
                 </v:rect>
-                <v:rect id="Rectangle 57" o:spid="_x0000_s1082" style="position:absolute;left:9281;width:10718;height:20000;visibility:visible;mso-wrap-style:square;v-text-anchor:top" o:gfxdata="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" filled="f" stroked="f" strokeweight=".25pt">
+                <v:rect id="Rectangle 57" o:spid="_x0000_s1082" style="position:absolute;left:9281;width:10718;height:20000;visibility:visible;mso-wrap-style:square;v-text-anchor:top" o:gfxdata="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" filled="f" stroked="f" strokeweight=".25pt">
                   <v:textbox inset="1pt,1pt,1pt,1pt">
                     <w:txbxContent>
                       <w:p/>
@@ -9425,8 +8150,8 @@
                   </v:textbox>
                 </v:rect>
               </v:group>
-              <v:group id="Group 58" o:spid="_x0000_s1083" style="position:absolute;left:1154;top:15942;width:2518;height:251" coordsize="19999,20000" o:gfxdata="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">
-                <v:rect id="Rectangle 59" o:spid="_x0000_s1084" style="position:absolute;width:8856;height:20000;visibility:visible;mso-wrap-style:square;v-text-anchor:top" o:gfxdata="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" filled="f" stroked="f" strokeweight=".25pt">
+              <v:group id="Group 58" o:spid="_x0000_s1083" style="position:absolute;left:1154;top:15942;width:2518;height:251" coordsize="19999,20000" o:gfxdata="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">
+                <v:rect id="Rectangle 59" o:spid="_x0000_s1084" style="position:absolute;width:8856;height:20000;visibility:visible;mso-wrap-style:square;v-text-anchor:top" o:gfxdata="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" filled="f" stroked="f" strokeweight=".25pt">
                   <v:textbox inset="0,0,0,0">
                     <w:txbxContent>
                       <w:p>
@@ -9440,19 +8165,13 @@
                           <w:rPr>
                             <w:sz w:val="20"/>
                           </w:rPr>
-                          <w:t xml:space="preserve"> </w:t>
-                        </w:r>
-                        <w:r>
-                          <w:rPr>
-                            <w:sz w:val="20"/>
-                          </w:rPr>
-                          <w:t>Н. контр.</w:t>
+                          <w:t xml:space="preserve"> Н. контр.</w:t>
                         </w:r>
                       </w:p>
                     </w:txbxContent>
                   </v:textbox>
                 </v:rect>
-                <v:rect id="Rectangle 60" o:spid="_x0000_s1085" style="position:absolute;left:9281;width:10718;height:20000;visibility:visible;mso-wrap-style:square;v-text-anchor:top" o:gfxdata="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" filled="f" stroked="f" strokeweight=".25pt">
+                <v:rect id="Rectangle 60" o:spid="_x0000_s1085" style="position:absolute;left:9281;width:10718;height:20000;visibility:visible;mso-wrap-style:square;v-text-anchor:top" o:gfxdata="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" filled="f" stroked="f" strokeweight=".25pt">
                   <v:textbox inset="1pt,1pt,1pt,1pt">
                     <w:txbxContent>
                       <w:p/>
@@ -9460,8 +8179,8 @@
                   </v:textbox>
                 </v:rect>
               </v:group>
-              <v:group id="Group 61" o:spid="_x0000_s1086" style="position:absolute;left:1154;top:16222;width:2518;height:251" coordsize="19999,20000" o:gfxdata="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">
-                <v:rect id="Rectangle 62" o:spid="_x0000_s1087" style="position:absolute;width:8856;height:20000;visibility:visible;mso-wrap-style:square;v-text-anchor:top" o:gfxdata="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" filled="f" stroked="f" strokeweight=".25pt">
+              <v:group id="Group 61" o:spid="_x0000_s1086" style="position:absolute;left:1154;top:16222;width:2518;height:251" coordsize="19999,20000" o:gfxdata="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">
+                <v:rect id="Rectangle 62" o:spid="_x0000_s1087" style="position:absolute;width:8856;height:20000;visibility:visible;mso-wrap-style:square;v-text-anchor:top" o:gfxdata="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" filled="f" stroked="f" strokeweight=".25pt">
                   <v:textbox inset="0,0,0,0">
                     <w:txbxContent>
                       <w:p>
@@ -9475,19 +8194,13 @@
                           <w:rPr>
                             <w:sz w:val="20"/>
                           </w:rPr>
-                          <w:t xml:space="preserve"> </w:t>
-                        </w:r>
-                        <w:r>
-                          <w:rPr>
-                            <w:sz w:val="20"/>
-                          </w:rPr>
-                          <w:t>Зав. каф.</w:t>
+                          <w:t xml:space="preserve"> Зав. каф.</w:t>
                         </w:r>
                       </w:p>
                     </w:txbxContent>
                   </v:textbox>
                 </v:rect>
-                <v:rect id="Rectangle 63" o:spid="_x0000_s1088" style="position:absolute;left:9281;width:10718;height:20000;visibility:visible;mso-wrap-style:square;v-text-anchor:top" o:gfxdata="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" filled="f" stroked="f" strokeweight=".25pt">
+                <v:rect id="Rectangle 63" o:spid="_x0000_s1088" style="position:absolute;left:9281;width:10718;height:20000;visibility:visible;mso-wrap-style:square;v-text-anchor:top" o:gfxdata="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" filled="f" stroked="f" strokeweight=".25pt">
                   <v:textbox inset="1pt,1pt,1pt,1pt">
                     <w:txbxContent>
                       <w:p>
@@ -9504,8 +8217,8 @@
                   </v:textbox>
                 </v:rect>
               </v:group>
-              <v:line id="Line 64" o:spid="_x0000_s1089" style="position:absolute;visibility:visible;mso-wrap-style:square" from="8585,15070" to="8586,16481" o:connectortype="straight" o:gfxdata="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" strokeweight="2pt"/>
-              <v:rect id="Rectangle 65" o:spid="_x0000_s1090" style="position:absolute;left:5218;top:15131;width:3299;height:1305;visibility:visible;mso-wrap-style:square;v-text-anchor:top" o:gfxdata="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" filled="f" stroked="f" strokeweight=".25pt">
+              <v:line id="Line 64" o:spid="_x0000_s1089" style="position:absolute;visibility:visible;mso-wrap-style:square" from="8585,15070" to="8586,16481" o:connectortype="straight" o:gfxdata="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" strokeweight="2pt"/>
+              <v:rect id="Rectangle 65" o:spid="_x0000_s1090" style="position:absolute;left:5218;top:15131;width:3299;height:1305;visibility:visible;mso-wrap-style:square;v-text-anchor:top" o:gfxdata="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" filled="f" stroked="f" strokeweight=".25pt">
                 <v:textbox inset="1pt,1pt,1pt,1pt">
                   <w:txbxContent>
                     <w:p>
@@ -9561,10 +8274,10 @@
                   </w:txbxContent>
                 </v:textbox>
               </v:rect>
-              <v:line id="Line 66" o:spid="_x0000_s1091" style="position:absolute;visibility:visible;mso-wrap-style:square" from="8591,15352" to="11617,15353" o:connectortype="straight" o:gfxdata="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" strokeweight="2pt"/>
-              <v:line id="Line 67" o:spid="_x0000_s1092" style="position:absolute;visibility:visible;mso-wrap-style:square" from="8590,15638" to="11616,15639" o:connectortype="straight" o:gfxdata="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" strokeweight="2pt"/>
-              <v:line id="Line 68" o:spid="_x0000_s1093" style="position:absolute;visibility:visible;mso-wrap-style:square" from="10304,15070" to="10306,15632" o:connectortype="straight" o:gfxdata="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" strokeweight="2pt"/>
-              <v:rect id="Rectangle 69" o:spid="_x0000_s1094" style="position:absolute;left:8630;top:15086;width:773;height:250;visibility:visible;mso-wrap-style:square;v-text-anchor:top" o:gfxdata="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" filled="f" stroked="f" strokeweight=".25pt">
+              <v:line id="Line 66" o:spid="_x0000_s1091" style="position:absolute;visibility:visible;mso-wrap-style:square" from="8591,15352" to="11617,15353" o:connectortype="straight" o:gfxdata="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" strokeweight="2pt"/>
+              <v:line id="Line 67" o:spid="_x0000_s1092" style="position:absolute;visibility:visible;mso-wrap-style:square" from="8590,15638" to="11616,15639" o:connectortype="straight" o:gfxdata="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" strokeweight="2pt"/>
+              <v:line id="Line 68" o:spid="_x0000_s1093" style="position:absolute;visibility:visible;mso-wrap-style:square" from="10304,15070" to="10306,15632" o:connectortype="straight" o:gfxdata="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" strokeweight="2pt"/>
+              <v:rect id="Rectangle 69" o:spid="_x0000_s1094" style="position:absolute;left:8630;top:15086;width:773;height:250;visibility:visible;mso-wrap-style:square;v-text-anchor:top" o:gfxdata="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" filled="f" stroked="f" strokeweight=".25pt">
                 <v:textbox inset="0,0,0,0">
                   <w:txbxContent>
                     <w:p>
@@ -9585,7 +8298,7 @@
                   </w:txbxContent>
                 </v:textbox>
               </v:rect>
-              <v:rect id="Rectangle 70" o:spid="_x0000_s1095" style="position:absolute;left:10351;top:15086;width:1221;height:250;visibility:visible;mso-wrap-style:square;v-text-anchor:top" o:gfxdata="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" filled="f" stroked="f" strokeweight=".25pt">
+              <v:rect id="Rectangle 70" o:spid="_x0000_s1095" style="position:absolute;left:10351;top:15086;width:1221;height:250;visibility:visible;mso-wrap-style:square;v-text-anchor:top" o:gfxdata="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" filled="f" stroked="f" strokeweight=".25pt">
                 <v:textbox inset="0,0,0,0">
                   <w:txbxContent>
                     <w:p>
@@ -9607,7 +8320,7 @@
                   </w:txbxContent>
                 </v:textbox>
               </v:rect>
-              <v:rect id="Rectangle 71" o:spid="_x0000_s1096" style="position:absolute;left:10359;top:15374;width:1219;height:250;visibility:visible;mso-wrap-style:square;v-text-anchor:top" o:gfxdata="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" filled="f" stroked="f" strokeweight=".25pt">
+              <v:rect id="Rectangle 71" o:spid="_x0000_s1096" style="position:absolute;left:10359;top:15374;width:1219;height:250;visibility:visible;mso-wrap-style:square;v-text-anchor:top" o:gfxdata="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" filled="f" stroked="f" strokeweight=".25pt">
                 <v:textbox inset="1pt,1pt,1pt,1pt">
                   <w:txbxContent>
                     <w:p>
@@ -9629,9 +8342,9 @@
                   </w:txbxContent>
                 </v:textbox>
               </v:rect>
-              <v:line id="Line 72" o:spid="_x0000_s1097" style="position:absolute;visibility:visible;mso-wrap-style:square" from="8872,15358" to="8873,15632" o:connectortype="straight" o:gfxdata="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" strokeweight="1pt"/>
-              <v:line id="Line 73" o:spid="_x0000_s1098" style="position:absolute;visibility:visible;mso-wrap-style:square" from="9158,15359" to="9159,15633" o:connectortype="straight" o:gfxdata="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" strokeweight="1pt"/>
-              <v:rect id="Rectangle 74" o:spid="_x0000_s1099" style="position:absolute;left:8630;top:15819;width:2942;height:540;visibility:visible;mso-wrap-style:square;v-text-anchor:top" o:gfxdata="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" filled="f" stroked="f" strokeweight=".25pt">
+              <v:line id="Line 72" o:spid="_x0000_s1097" style="position:absolute;visibility:visible;mso-wrap-style:square" from="8872,15358" to="8873,15632" o:connectortype="straight" o:gfxdata="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" strokeweight="1pt"/>
+              <v:line id="Line 73" o:spid="_x0000_s1098" style="position:absolute;visibility:visible;mso-wrap-style:square" from="9158,15359" to="9159,15633" o:connectortype="straight" o:gfxdata="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" strokeweight="1pt"/>
+              <v:rect id="Rectangle 74" o:spid="_x0000_s1099" style="position:absolute;left:8630;top:15819;width:2942;height:540;visibility:visible;mso-wrap-style:square;v-text-anchor:top" o:gfxdata="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" filled="f" stroked="f" strokeweight=".25pt">
                 <v:textbox inset="1pt,1pt,1pt,1pt">
                   <w:txbxContent>
                     <w:p>
@@ -15344,7 +14057,7 @@
 </file>
 
 <file path=customXml/itemProps1.xml><?xml version="1.0" encoding="utf-8"?>
-<ds:datastoreItem xmlns:ds="http://schemas.openxmlformats.org/officeDocument/2006/customXml" ds:itemID="{75222FAE-FC39-4EA8-A9B6-82204C8482FB}">
+<ds:datastoreItem xmlns:ds="http://schemas.openxmlformats.org/officeDocument/2006/customXml" ds:itemID="{CD411C46-6383-4E88-9922-5D0DA2085276}">
   <ds:schemaRefs>
     <ds:schemaRef ds:uri="http://schemas.openxmlformats.org/officeDocument/2006/bibliography"/>
   </ds:schemaRefs>

</xml_diff>